<commit_message>
H1 - Parte 2
</commit_message>
<xml_diff>
--- a/Documentacion/DAM - Contenido de la Memoria.docx
+++ b/Documentacion/DAM - Contenido de la Memoria.docx
@@ -298,6 +298,352 @@
           <w:ilvl w:val="1"/>
           <w:numId w:val="0"/>
         </w:numPr>
+        <w:ind w:left="1560"/>
+        <w:rPr>
+          <w:i/>
+          <w:iCs/>
+        </w:rPr>
+      </w:pPr>
+    </w:p>
+    <w:p>
+      <w:pPr>
+        <w:pStyle w:val="Punto"/>
+        <w:numPr>
+          <w:ilvl w:val="1"/>
+          <w:numId w:val="0"/>
+        </w:numPr>
+        <w:ind w:left="1560"/>
+        <w:rPr>
+          <w:i/>
+          <w:iCs/>
+        </w:rPr>
+      </w:pPr>
+    </w:p>
+    <w:p>
+      <w:pPr>
+        <w:pStyle w:val="Punto"/>
+        <w:numPr>
+          <w:ilvl w:val="1"/>
+          <w:numId w:val="0"/>
+        </w:numPr>
+        <w:ind w:left="1560"/>
+        <w:rPr>
+          <w:i/>
+          <w:iCs/>
+        </w:rPr>
+      </w:pPr>
+    </w:p>
+    <w:tbl>
+      <w:tblPr>
+        <w:tblStyle w:val="Tablaconcuadrcula"/>
+        <w:tblW w:w="0" w:type="auto"/>
+        <w:tblLook w:val="04A0" w:firstRow="1" w:lastRow="0" w:firstColumn="1" w:lastColumn="0" w:noHBand="0" w:noVBand="1"/>
+      </w:tblPr>
+      <w:tblGrid>
+        <w:gridCol w:w="4322"/>
+        <w:gridCol w:w="4322"/>
+      </w:tblGrid>
+      <w:tr>
+        <w:tc>
+          <w:tcPr>
+            <w:tcW w:w="4322" w:type="dxa"/>
+            <w:vAlign w:val="center"/>
+          </w:tcPr>
+          <w:p>
+            <w:pPr>
+              <w:pStyle w:val="Punto"/>
+              <w:numPr>
+                <w:ilvl w:val="1"/>
+                <w:numId w:val="0"/>
+              </w:numPr>
+              <w:jc w:val="center"/>
+            </w:pPr>
+            <w:r>
+              <w:lastRenderedPageBreak/>
+              <w:t>Fortalezas</w:t>
+            </w:r>
+          </w:p>
+          <w:p>
+            <w:pPr>
+              <w:pStyle w:val="Punto"/>
+              <w:numPr>
+                <w:ilvl w:val="1"/>
+                <w:numId w:val="0"/>
+              </w:numPr>
+              <w:jc w:val="left"/>
+            </w:pPr>
+            <w:r>
+              <w:t>Le damos información detallada al cliente sobre las líneas de autobuses.</w:t>
+            </w:r>
+          </w:p>
+          <w:p>
+            <w:pPr>
+              <w:pStyle w:val="Punto"/>
+              <w:numPr>
+                <w:ilvl w:val="1"/>
+                <w:numId w:val="0"/>
+              </w:numPr>
+              <w:jc w:val="left"/>
+            </w:pPr>
+            <w:r>
+              <w:t>Informamos del precio de las líneas.</w:t>
+            </w:r>
+          </w:p>
+          <w:p>
+            <w:pPr>
+              <w:pStyle w:val="Punto"/>
+              <w:numPr>
+                <w:ilvl w:val="1"/>
+                <w:numId w:val="0"/>
+              </w:numPr>
+              <w:jc w:val="left"/>
+            </w:pPr>
+            <w:r>
+              <w:t>Aportamos una buena usabilidad en la aplicación.</w:t>
+            </w:r>
+          </w:p>
+          <w:p>
+            <w:pPr>
+              <w:pStyle w:val="Punto"/>
+              <w:numPr>
+                <w:ilvl w:val="1"/>
+                <w:numId w:val="0"/>
+              </w:numPr>
+              <w:jc w:val="left"/>
+            </w:pPr>
+            <w:r>
+              <w:t>A diferencia de otras aplicaciones del mismo sector, ofrecemos una gestión propia por parte del usuario sobre sus líneas y paradas mas frecuentes.</w:t>
+            </w:r>
+          </w:p>
+          <w:p>
+            <w:pPr>
+              <w:pStyle w:val="Punto"/>
+              <w:numPr>
+                <w:ilvl w:val="1"/>
+                <w:numId w:val="0"/>
+              </w:numPr>
+              <w:jc w:val="left"/>
+            </w:pPr>
+          </w:p>
+        </w:tc>
+        <w:tc>
+          <w:tcPr>
+            <w:tcW w:w="4322" w:type="dxa"/>
+            <w:vAlign w:val="center"/>
+          </w:tcPr>
+          <w:p>
+            <w:pPr>
+              <w:pStyle w:val="Punto"/>
+              <w:numPr>
+                <w:ilvl w:val="1"/>
+                <w:numId w:val="0"/>
+              </w:numPr>
+              <w:jc w:val="center"/>
+            </w:pPr>
+            <w:r>
+              <w:t>Debilidades</w:t>
+            </w:r>
+          </w:p>
+          <w:p>
+            <w:pPr>
+              <w:pStyle w:val="Punto"/>
+              <w:numPr>
+                <w:ilvl w:val="1"/>
+                <w:numId w:val="0"/>
+              </w:numPr>
+              <w:jc w:val="left"/>
+            </w:pPr>
+            <w:r>
+              <w:t>Falta de compensación a la clientela por el uso de la aplicación.</w:t>
+            </w:r>
+          </w:p>
+          <w:p>
+            <w:pPr>
+              <w:pStyle w:val="Punto"/>
+              <w:numPr>
+                <w:ilvl w:val="1"/>
+                <w:numId w:val="0"/>
+              </w:numPr>
+              <w:jc w:val="left"/>
+            </w:pPr>
+            <w:r>
+              <w:t>Escasa diferencia con otras competencias a la hora de mostrar información sobre las líneas.</w:t>
+            </w:r>
+          </w:p>
+          <w:p>
+            <w:pPr>
+              <w:pStyle w:val="Punto"/>
+              <w:numPr>
+                <w:ilvl w:val="1"/>
+                <w:numId w:val="0"/>
+              </w:numPr>
+              <w:jc w:val="left"/>
+            </w:pPr>
+            <w:r>
+              <w:t>Dependencia de softwares externos.</w:t>
+            </w:r>
+          </w:p>
+          <w:p>
+            <w:pPr>
+              <w:pStyle w:val="Punto"/>
+              <w:numPr>
+                <w:ilvl w:val="1"/>
+                <w:numId w:val="0"/>
+              </w:numPr>
+              <w:jc w:val="left"/>
+            </w:pPr>
+            <w:r>
+              <w:t>Posible eclipsa miento por competencias mayores.</w:t>
+            </w:r>
+          </w:p>
+          <w:p>
+            <w:pPr>
+              <w:pStyle w:val="Punto"/>
+              <w:numPr>
+                <w:ilvl w:val="1"/>
+                <w:numId w:val="0"/>
+              </w:numPr>
+              <w:jc w:val="left"/>
+            </w:pPr>
+          </w:p>
+        </w:tc>
+      </w:tr>
+      <w:tr>
+        <w:tc>
+          <w:tcPr>
+            <w:tcW w:w="4322" w:type="dxa"/>
+            <w:vAlign w:val="center"/>
+          </w:tcPr>
+          <w:p>
+            <w:pPr>
+              <w:pStyle w:val="Punto"/>
+              <w:numPr>
+                <w:ilvl w:val="1"/>
+                <w:numId w:val="0"/>
+              </w:numPr>
+              <w:jc w:val="center"/>
+            </w:pPr>
+            <w:r>
+              <w:t>Oportunidades</w:t>
+            </w:r>
+          </w:p>
+          <w:p>
+            <w:pPr>
+              <w:pStyle w:val="Punto"/>
+              <w:numPr>
+                <w:ilvl w:val="1"/>
+                <w:numId w:val="0"/>
+              </w:numPr>
+              <w:jc w:val="left"/>
+            </w:pPr>
+            <w:r>
+              <w:t>Escases de las aplicaciones orientadas a la información de las líneas de autobuses.</w:t>
+            </w:r>
+          </w:p>
+          <w:p>
+            <w:pPr>
+              <w:pStyle w:val="Punto"/>
+              <w:numPr>
+                <w:ilvl w:val="1"/>
+                <w:numId w:val="0"/>
+              </w:numPr>
+              <w:jc w:val="left"/>
+            </w:pPr>
+            <w:r>
+              <w:t>Pocas o casi ninguna aplicación de mercado muestras los precios de los autobuses.</w:t>
+            </w:r>
+          </w:p>
+          <w:p>
+            <w:pPr>
+              <w:pStyle w:val="Punto"/>
+              <w:numPr>
+                <w:ilvl w:val="1"/>
+                <w:numId w:val="0"/>
+              </w:numPr>
+              <w:jc w:val="left"/>
+            </w:pPr>
+            <w:r>
+              <w:t>Mejorar partes de la aplicación que no cumplen los competidores.</w:t>
+            </w:r>
+          </w:p>
+        </w:tc>
+        <w:tc>
+          <w:tcPr>
+            <w:tcW w:w="4322" w:type="dxa"/>
+            <w:vAlign w:val="center"/>
+          </w:tcPr>
+          <w:p>
+            <w:pPr>
+              <w:pStyle w:val="Punto"/>
+              <w:numPr>
+                <w:ilvl w:val="1"/>
+                <w:numId w:val="0"/>
+              </w:numPr>
+              <w:jc w:val="center"/>
+            </w:pPr>
+            <w:r>
+              <w:t>Amenazas</w:t>
+            </w:r>
+          </w:p>
+          <w:p>
+            <w:pPr>
+              <w:pStyle w:val="Punto"/>
+              <w:numPr>
+                <w:ilvl w:val="1"/>
+                <w:numId w:val="0"/>
+              </w:numPr>
+              <w:jc w:val="left"/>
+            </w:pPr>
+            <w:r>
+              <w:t>Cambio continuo los precios de los autobuses.</w:t>
+            </w:r>
+          </w:p>
+          <w:p>
+            <w:pPr>
+              <w:pStyle w:val="Punto"/>
+              <w:numPr>
+                <w:ilvl w:val="1"/>
+                <w:numId w:val="0"/>
+              </w:numPr>
+              <w:jc w:val="left"/>
+            </w:pPr>
+            <w:r>
+              <w:t>Competencia con otras aplicaciones más populares y grandes compañías del sector.</w:t>
+            </w:r>
+          </w:p>
+          <w:p>
+            <w:pPr>
+              <w:pStyle w:val="Punto"/>
+              <w:numPr>
+                <w:ilvl w:val="1"/>
+                <w:numId w:val="0"/>
+              </w:numPr>
+              <w:jc w:val="left"/>
+            </w:pPr>
+            <w:r>
+              <w:t>Posibles retrasos en las horas estimadas en las diferentes líneas.</w:t>
+            </w:r>
+          </w:p>
+        </w:tc>
+      </w:tr>
+    </w:tbl>
+    <w:p>
+      <w:pPr>
+        <w:pStyle w:val="Punto"/>
+        <w:numPr>
+          <w:ilvl w:val="1"/>
+          <w:numId w:val="0"/>
+        </w:numPr>
+        <w:jc w:val="left"/>
+      </w:pPr>
+    </w:p>
+    <w:p>
+      <w:pPr>
+        <w:pStyle w:val="Punto"/>
+        <w:numPr>
+          <w:ilvl w:val="1"/>
+          <w:numId w:val="0"/>
+        </w:numPr>
         <w:rPr>
           <w:i/>
           <w:iCs/>
@@ -329,15 +675,7 @@
           <w:i/>
           <w:iCs/>
         </w:rPr>
-        <w:t xml:space="preserve">Definición de las tareas a realizar para el desarrollo del proyecto, realizando su temporalización y la carga horaria estimada y </w:t>
-      </w:r>
-      <w:r>
-        <w:rPr>
-          <w:i/>
-          <w:iCs/>
-        </w:rPr>
-        <w:lastRenderedPageBreak/>
-        <w:t>estimación de recursos para cada una, realizando un Gráfico de Gantt donde se represente toda la información.</w:t>
+        <w:t>Definición de las tareas a realizar para el desarrollo del proyecto, realizando su temporalización y la carga horaria estimada y estimación de recursos para cada una, realizando un Gráfico de Gantt donde se represente toda la información.</w:t>
       </w:r>
     </w:p>
     <w:p>
@@ -393,23 +731,7 @@
           <w:b/>
           <w:bCs/>
         </w:rPr>
-        <w:t>4.</w:t>
-      </w:r>
-      <w:proofErr w:type="gramStart"/>
-      <w:r>
-        <w:rPr>
-          <w:b/>
-          <w:bCs/>
-        </w:rPr>
-        <w:t>1.Segmento</w:t>
-      </w:r>
-      <w:proofErr w:type="gramEnd"/>
-      <w:r>
-        <w:rPr>
-          <w:b/>
-          <w:bCs/>
-        </w:rPr>
-        <w:t xml:space="preserve"> del Mercado: </w:t>
+        <w:t xml:space="preserve">4.1.Segmento del Mercado: </w:t>
       </w:r>
     </w:p>
     <w:p>
@@ -450,23 +772,7 @@
           <w:b/>
           <w:bCs/>
         </w:rPr>
-        <w:t>4.</w:t>
-      </w:r>
-      <w:proofErr w:type="gramStart"/>
-      <w:r>
-        <w:rPr>
-          <w:b/>
-          <w:bCs/>
-        </w:rPr>
-        <w:t>2.Estrategia</w:t>
-      </w:r>
-      <w:proofErr w:type="gramEnd"/>
-      <w:r>
-        <w:rPr>
-          <w:b/>
-          <w:bCs/>
-        </w:rPr>
-        <w:t xml:space="preserve"> de posicionamiento</w:t>
+        <w:t>4.2.Estrategia de posicionamiento</w:t>
       </w:r>
     </w:p>
     <w:p>
@@ -507,23 +813,7 @@
           <w:b/>
           <w:bCs/>
         </w:rPr>
-        <w:t>4.</w:t>
-      </w:r>
-      <w:proofErr w:type="gramStart"/>
-      <w:r>
-        <w:rPr>
-          <w:b/>
-          <w:bCs/>
-        </w:rPr>
-        <w:t>3.Estrategias</w:t>
-      </w:r>
-      <w:proofErr w:type="gramEnd"/>
-      <w:r>
-        <w:rPr>
-          <w:b/>
-          <w:bCs/>
-        </w:rPr>
-        <w:t xml:space="preserve"> de producto:</w:t>
+        <w:t>4.3.Estrategias de producto:</w:t>
       </w:r>
     </w:p>
     <w:p>
@@ -568,23 +858,7 @@
           <w:b/>
           <w:bCs/>
         </w:rPr>
-        <w:t>4.</w:t>
-      </w:r>
-      <w:proofErr w:type="gramStart"/>
-      <w:r>
-        <w:rPr>
-          <w:b/>
-          <w:bCs/>
-        </w:rPr>
-        <w:t>4.Estrategias</w:t>
-      </w:r>
-      <w:proofErr w:type="gramEnd"/>
-      <w:r>
-        <w:rPr>
-          <w:b/>
-          <w:bCs/>
-        </w:rPr>
-        <w:t xml:space="preserve"> de precio</w:t>
+        <w:t>4.4.Estrategias de precio</w:t>
       </w:r>
     </w:p>
     <w:p>
@@ -617,23 +891,7 @@
           <w:b/>
           <w:bCs/>
         </w:rPr>
-        <w:t>4.</w:t>
-      </w:r>
-      <w:proofErr w:type="gramStart"/>
-      <w:r>
-        <w:rPr>
-          <w:b/>
-          <w:bCs/>
-        </w:rPr>
-        <w:t>5.Estrategias</w:t>
-      </w:r>
-      <w:proofErr w:type="gramEnd"/>
-      <w:r>
-        <w:rPr>
-          <w:b/>
-          <w:bCs/>
-        </w:rPr>
-        <w:t xml:space="preserve"> de distribución</w:t>
+        <w:t>4.5.Estrategias de distribución</w:t>
       </w:r>
     </w:p>
     <w:p>
@@ -663,23 +921,7 @@
           <w:b/>
           <w:bCs/>
         </w:rPr>
-        <w:t>4.</w:t>
-      </w:r>
-      <w:proofErr w:type="gramStart"/>
-      <w:r>
-        <w:rPr>
-          <w:b/>
-          <w:bCs/>
-        </w:rPr>
-        <w:t>6.Estrategias</w:t>
-      </w:r>
-      <w:proofErr w:type="gramEnd"/>
-      <w:r>
-        <w:rPr>
-          <w:b/>
-          <w:bCs/>
-        </w:rPr>
-        <w:t xml:space="preserve"> de promoción</w:t>
+        <w:t>4.6.Estrategias de promoción</w:t>
       </w:r>
     </w:p>
     <w:p>
@@ -720,35 +962,19 @@
           <w:b/>
           <w:bCs/>
         </w:rPr>
+        <w:t>4.7.Marketing digital</w:t>
+      </w:r>
+    </w:p>
+    <w:p>
+      <w:pPr>
+        <w:pStyle w:val="Punto"/>
+        <w:numPr>
+          <w:ilvl w:val="1"/>
+          <w:numId w:val="0"/>
+        </w:numPr>
+      </w:pPr>
+      <w:r>
         <w:lastRenderedPageBreak/>
-        <w:t>4.</w:t>
-      </w:r>
-      <w:proofErr w:type="gramStart"/>
-      <w:r>
-        <w:rPr>
-          <w:b/>
-          <w:bCs/>
-        </w:rPr>
-        <w:t>7.Marketing</w:t>
-      </w:r>
-      <w:proofErr w:type="gramEnd"/>
-      <w:r>
-        <w:rPr>
-          <w:b/>
-          <w:bCs/>
-        </w:rPr>
-        <w:t xml:space="preserve"> digital</w:t>
-      </w:r>
-    </w:p>
-    <w:p>
-      <w:pPr>
-        <w:pStyle w:val="Punto"/>
-        <w:numPr>
-          <w:ilvl w:val="1"/>
-          <w:numId w:val="0"/>
-        </w:numPr>
-      </w:pPr>
-      <w:r>
         <w:t>Desarrollo de las estrategias concretas de marketing digital (</w:t>
       </w:r>
       <w:proofErr w:type="spellStart"/>
@@ -818,23 +1044,7 @@
           <w:b/>
           <w:bCs/>
         </w:rPr>
-        <w:t>5.</w:t>
-      </w:r>
-      <w:proofErr w:type="gramStart"/>
-      <w:r>
-        <w:rPr>
-          <w:b/>
-          <w:bCs/>
-        </w:rPr>
-        <w:t>1.Requisitos</w:t>
-      </w:r>
-      <w:proofErr w:type="gramEnd"/>
-      <w:r>
-        <w:rPr>
-          <w:b/>
-          <w:bCs/>
-        </w:rPr>
-        <w:t xml:space="preserve"> funcionales</w:t>
+        <w:t>5.1.Requisitos funcionales</w:t>
       </w:r>
     </w:p>
     <w:p>
@@ -1100,23 +1310,7 @@
           <w:b/>
           <w:bCs/>
         </w:rPr>
-        <w:t>5.</w:t>
-      </w:r>
-      <w:proofErr w:type="gramStart"/>
-      <w:r>
-        <w:rPr>
-          <w:b/>
-          <w:bCs/>
-        </w:rPr>
-        <w:t>2.Requisitos</w:t>
-      </w:r>
-      <w:proofErr w:type="gramEnd"/>
-      <w:r>
-        <w:rPr>
-          <w:b/>
-          <w:bCs/>
-        </w:rPr>
-        <w:t xml:space="preserve"> de interfaz de usuario</w:t>
+        <w:t>5.2.Requisitos de interfaz de usuario</w:t>
       </w:r>
     </w:p>
     <w:p>
@@ -1197,23 +1391,7 @@
           <w:b/>
           <w:bCs/>
         </w:rPr>
-        <w:t>5.</w:t>
-      </w:r>
-      <w:proofErr w:type="gramStart"/>
-      <w:r>
-        <w:rPr>
-          <w:b/>
-          <w:bCs/>
-        </w:rPr>
-        <w:t>3.Requisitos</w:t>
-      </w:r>
-      <w:proofErr w:type="gramEnd"/>
-      <w:r>
-        <w:rPr>
-          <w:b/>
-          <w:bCs/>
-        </w:rPr>
-        <w:t xml:space="preserve"> de sistema</w:t>
+        <w:t>5.3.Requisitos de sistema</w:t>
       </w:r>
     </w:p>
     <w:p>
@@ -1257,23 +1435,7 @@
           <w:b/>
           <w:bCs/>
         </w:rPr>
-        <w:t>5.</w:t>
-      </w:r>
-      <w:proofErr w:type="gramStart"/>
-      <w:r>
-        <w:rPr>
-          <w:b/>
-          <w:bCs/>
-        </w:rPr>
-        <w:t>4.Requisitos</w:t>
-      </w:r>
-      <w:proofErr w:type="gramEnd"/>
-      <w:r>
-        <w:rPr>
-          <w:b/>
-          <w:bCs/>
-        </w:rPr>
-        <w:t xml:space="preserve"> de seguridad</w:t>
+        <w:t>5.4.Requisitos de seguridad</w:t>
       </w:r>
     </w:p>
     <w:p>
@@ -1335,23 +1497,7 @@
           <w:b/>
           <w:bCs/>
         </w:rPr>
-        <w:t>6.</w:t>
-      </w:r>
-      <w:proofErr w:type="gramStart"/>
-      <w:r>
-        <w:rPr>
-          <w:b/>
-          <w:bCs/>
-        </w:rPr>
-        <w:t>1.Diagrama</w:t>
-      </w:r>
-      <w:proofErr w:type="gramEnd"/>
-      <w:r>
-        <w:rPr>
-          <w:b/>
-          <w:bCs/>
-        </w:rPr>
-        <w:t xml:space="preserve"> de Casos de Uso. </w:t>
+        <w:t xml:space="preserve">6.1.Diagrama de Casos de Uso. </w:t>
       </w:r>
     </w:p>
     <w:p>
@@ -1394,23 +1540,7 @@
           <w:b/>
           <w:bCs/>
         </w:rPr>
-        <w:t>6.</w:t>
-      </w:r>
-      <w:proofErr w:type="gramStart"/>
-      <w:r>
-        <w:rPr>
-          <w:b/>
-          <w:bCs/>
-        </w:rPr>
-        <w:t>2.Modelo</w:t>
-      </w:r>
-      <w:proofErr w:type="gramEnd"/>
-      <w:r>
-        <w:rPr>
-          <w:b/>
-          <w:bCs/>
-        </w:rPr>
-        <w:t xml:space="preserve"> Conceptual de Datos (modelo Entidad-Relación)</w:t>
+        <w:t>6.2.Modelo Conceptual de Datos (modelo Entidad-Relación)</w:t>
       </w:r>
     </w:p>
     <w:p>
@@ -1473,19 +1603,66 @@
           <w:bCs/>
           <w:szCs w:val="26"/>
         </w:rPr>
-        <w:t>7.</w:t>
-      </w:r>
-      <w:proofErr w:type="gramStart"/>
-      <w:r>
+        <w:t>7.1.Diseño de la Funcionalidad</w:t>
+      </w:r>
+    </w:p>
+    <w:p>
+      <w:pPr>
+        <w:pStyle w:val="Punto"/>
+        <w:numPr>
+          <w:ilvl w:val="1"/>
+          <w:numId w:val="0"/>
+        </w:numPr>
+        <w:ind w:left="993"/>
+        <w:rPr>
+          <w:i/>
+          <w:iCs/>
+        </w:rPr>
+      </w:pPr>
+      <w:r>
+        <w:rPr>
+          <w:i/>
+          <w:iCs/>
+        </w:rPr>
+        <w:t>En el caso de que el proyecto se vaya a implementar con un lenguaje orientado a objetos se incluirá el Diagrama de Clases en el cual se representarán las clases implicadas en la aplicación, indicando nombre, atributos, métodos y relaciones entre clases.</w:t>
+      </w:r>
+    </w:p>
+    <w:p>
+      <w:pPr>
+        <w:pStyle w:val="Punto"/>
+        <w:numPr>
+          <w:ilvl w:val="1"/>
+          <w:numId w:val="0"/>
+        </w:numPr>
+        <w:ind w:left="993"/>
+        <w:rPr>
+          <w:i/>
+          <w:iCs/>
+        </w:rPr>
+      </w:pPr>
+      <w:r>
+        <w:rPr>
+          <w:i/>
+          <w:iCs/>
+        </w:rPr>
+        <w:t>En el caso de que el proyecto se vaya a implementar con un lenguaje estructurado se incluirá un Diagrama de Componentes en el cual se representarán todos los programas, procedimientos y funciones, así como las relaciones entre los mismos.</w:t>
+      </w:r>
+    </w:p>
+    <w:p>
+      <w:pPr>
+        <w:pStyle w:val="Punto"/>
+        <w:numPr>
+          <w:ilvl w:val="1"/>
+          <w:numId w:val="0"/>
+        </w:numPr>
+        <w:ind w:left="708" w:firstLine="285"/>
         <w:rPr>
           <w:rFonts w:eastAsia="Arial" w:cs="Arial"/>
           <w:b/>
           <w:bCs/>
           <w:szCs w:val="26"/>
         </w:rPr>
-        <w:t>1.Diseño</w:t>
-      </w:r>
-      <w:proofErr w:type="gramEnd"/>
+      </w:pPr>
       <w:r>
         <w:rPr>
           <w:rFonts w:eastAsia="Arial" w:cs="Arial"/>
@@ -1493,7 +1670,7 @@
           <w:bCs/>
           <w:szCs w:val="26"/>
         </w:rPr>
-        <w:t xml:space="preserve"> de la Funcionalidad</w:t>
+        <w:t xml:space="preserve">7.2.Modelo Lógico de Datos </w:t>
       </w:r>
     </w:p>
     <w:p>
@@ -1514,7 +1691,8 @@
           <w:i/>
           <w:iCs/>
         </w:rPr>
-        <w:t>En el caso de que el proyecto se vaya a implementar con un lenguaje orientado a objetos se incluirá el Diagrama de Clases en el cual se representarán las clases implicadas en la aplicación, indicando nombre, atributos, métodos y relaciones entre clases.</w:t>
+        <w:lastRenderedPageBreak/>
+        <w:t>En el caso de que se utilice como mecanismo de persistencia una base de datos relacional se incluirá el Modelo Relacional, donde se indicarán cada una de las tablas necesarias en la aplicación con sus restricciones así como las relaciones entre las mismas.</w:t>
       </w:r>
     </w:p>
     <w:p>
@@ -1535,52 +1713,7 @@
           <w:i/>
           <w:iCs/>
         </w:rPr>
-        <w:t>En el caso de que el proyecto se vaya a implementar con un lenguaje estructurado se incluirá un Diagrama de Componentes en el cual se representarán todos los programas, procedimientos y funciones, así como las relaciones entre los mismos.</w:t>
-      </w:r>
-    </w:p>
-    <w:p>
-      <w:pPr>
-        <w:pStyle w:val="Punto"/>
-        <w:numPr>
-          <w:ilvl w:val="1"/>
-          <w:numId w:val="0"/>
-        </w:numPr>
-        <w:ind w:left="708" w:firstLine="285"/>
-        <w:rPr>
-          <w:rFonts w:eastAsia="Arial" w:cs="Arial"/>
-          <w:b/>
-          <w:bCs/>
-          <w:szCs w:val="26"/>
-        </w:rPr>
-      </w:pPr>
-      <w:r>
-        <w:rPr>
-          <w:rFonts w:eastAsia="Arial" w:cs="Arial"/>
-          <w:b/>
-          <w:bCs/>
-          <w:szCs w:val="26"/>
-        </w:rPr>
-        <w:t>7.</w:t>
-      </w:r>
-      <w:proofErr w:type="gramStart"/>
-      <w:r>
-        <w:rPr>
-          <w:rFonts w:eastAsia="Arial" w:cs="Arial"/>
-          <w:b/>
-          <w:bCs/>
-          <w:szCs w:val="26"/>
-        </w:rPr>
-        <w:t>2.Modelo</w:t>
-      </w:r>
-      <w:proofErr w:type="gramEnd"/>
-      <w:r>
-        <w:rPr>
-          <w:rFonts w:eastAsia="Arial" w:cs="Arial"/>
-          <w:b/>
-          <w:bCs/>
-          <w:szCs w:val="26"/>
-        </w:rPr>
-        <w:t xml:space="preserve"> Lógico de Datos </w:t>
+        <w:t>En el caso de que se utilice como mecanismo de persistencia ficheros XML o una base de datos XML, se incluirá el XSD de todos y cada uno de los ficheros XML que maneje la aplicación.</w:t>
       </w:r>
     </w:p>
     <w:p>
@@ -1601,85 +1734,132 @@
           <w:i/>
           <w:iCs/>
         </w:rPr>
-        <w:lastRenderedPageBreak/>
-        <w:t xml:space="preserve">En el caso de que se utilice como mecanismo de persistencia una base de datos relacional se incluirá el Modelo Relacional, donde se indicarán cada una de las tablas necesarias en la aplicación con sus </w:t>
-      </w:r>
-      <w:proofErr w:type="gramStart"/>
-      <w:r>
-        <w:rPr>
-          <w:i/>
-          <w:iCs/>
-        </w:rPr>
-        <w:t>restricciones</w:t>
-      </w:r>
-      <w:proofErr w:type="gramEnd"/>
-      <w:r>
-        <w:rPr>
-          <w:i/>
-          <w:iCs/>
-        </w:rPr>
-        <w:t xml:space="preserve"> así como las relaciones entre las mismas.</w:t>
-      </w:r>
-    </w:p>
-    <w:p>
-      <w:pPr>
-        <w:pStyle w:val="Punto"/>
-        <w:numPr>
-          <w:ilvl w:val="1"/>
-          <w:numId w:val="0"/>
-        </w:numPr>
+        <w:t xml:space="preserve">En el caso de que se utilice un mecanismo de persistencia diferente de los anteriores, se incluirá algún tipo de diagrama en donde se representen todos los datos que maneje la aplicación, con las relaciones entre los mismos y sus restricciones. </w:t>
+      </w:r>
+    </w:p>
+    <w:p>
+      <w:pPr>
+        <w:tabs>
+          <w:tab w:val="num" w:pos="910"/>
+        </w:tabs>
+        <w:ind w:left="550" w:hanging="360"/>
+        <w:rPr>
+          <w:b/>
+          <w:bCs/>
+        </w:rPr>
+      </w:pPr>
+      <w:r>
+        <w:rPr>
+          <w:b/>
+          <w:bCs/>
+        </w:rPr>
+        <w:t xml:space="preserve">8.Implementación. </w:t>
+      </w:r>
+    </w:p>
+    <w:p>
+      <w:pPr>
+        <w:pStyle w:val="Punto"/>
+        <w:numPr>
+          <w:ilvl w:val="1"/>
+          <w:numId w:val="0"/>
+        </w:numPr>
+        <w:tabs>
+          <w:tab w:val="num" w:pos="1560"/>
+        </w:tabs>
         <w:ind w:left="993"/>
         <w:rPr>
-          <w:i/>
-          <w:iCs/>
-        </w:rPr>
-      </w:pPr>
-      <w:r>
-        <w:rPr>
-          <w:i/>
-          <w:iCs/>
-        </w:rPr>
-        <w:t>En el caso de que se utilice como mecanismo de persistencia ficheros XML o una base de datos XML, se incluirá el XSD de todos y cada uno de los ficheros XML que maneje la aplicación.</w:t>
-      </w:r>
-    </w:p>
-    <w:p>
-      <w:pPr>
-        <w:pStyle w:val="Punto"/>
-        <w:numPr>
-          <w:ilvl w:val="1"/>
-          <w:numId w:val="0"/>
-        </w:numPr>
+          <w:b/>
+          <w:bCs/>
+        </w:rPr>
+      </w:pPr>
+      <w:r>
+        <w:rPr>
+          <w:b/>
+          <w:bCs/>
+        </w:rPr>
+        <w:t>8.1.Interfaz de usuario</w:t>
+      </w:r>
+    </w:p>
+    <w:p>
+      <w:pPr>
+        <w:pStyle w:val="Punto"/>
+        <w:numPr>
+          <w:ilvl w:val="1"/>
+          <w:numId w:val="0"/>
+        </w:numPr>
+        <w:ind w:left="1560"/>
+        <w:rPr>
+          <w:i/>
+          <w:iCs/>
+        </w:rPr>
+      </w:pPr>
+      <w:r>
+        <w:rPr>
+          <w:i/>
+          <w:iCs/>
+        </w:rPr>
+        <w:t>Se incluirá una imagen de todas y cada una de las pantallas de la aplicación. Por cada una de ellas se realizará una pequeña descripción de qué función tiene.</w:t>
+      </w:r>
+    </w:p>
+    <w:p>
+      <w:pPr>
+        <w:pStyle w:val="Punto"/>
+        <w:numPr>
+          <w:ilvl w:val="1"/>
+          <w:numId w:val="0"/>
+        </w:numPr>
+        <w:tabs>
+          <w:tab w:val="num" w:pos="1560"/>
+        </w:tabs>
         <w:ind w:left="993"/>
         <w:rPr>
-          <w:i/>
-          <w:iCs/>
-        </w:rPr>
-      </w:pPr>
-      <w:r>
-        <w:rPr>
-          <w:i/>
-          <w:iCs/>
-        </w:rPr>
-        <w:t xml:space="preserve">En el caso de que se utilice un mecanismo de persistencia diferente de los anteriores, se incluirá algún tipo de diagrama en donde se representen todos los datos que maneje la aplicación, con las relaciones entre los mismos y sus restricciones. </w:t>
-      </w:r>
-    </w:p>
-    <w:p>
-      <w:pPr>
-        <w:tabs>
-          <w:tab w:val="num" w:pos="910"/>
-        </w:tabs>
-        <w:ind w:left="550" w:hanging="360"/>
-        <w:rPr>
-          <w:b/>
-          <w:bCs/>
-        </w:rPr>
-      </w:pPr>
-      <w:r>
-        <w:rPr>
-          <w:b/>
-          <w:bCs/>
-        </w:rPr>
-        <w:t xml:space="preserve">8.Implementación. </w:t>
+          <w:b/>
+          <w:bCs/>
+        </w:rPr>
+      </w:pPr>
+      <w:r>
+        <w:rPr>
+          <w:b/>
+          <w:bCs/>
+        </w:rPr>
+        <w:t>8.2.Tecnologías utilizadas</w:t>
+      </w:r>
+    </w:p>
+    <w:p>
+      <w:pPr>
+        <w:pStyle w:val="Punto"/>
+        <w:numPr>
+          <w:ilvl w:val="1"/>
+          <w:numId w:val="0"/>
+        </w:numPr>
+        <w:ind w:left="1560"/>
+        <w:rPr>
+          <w:i/>
+          <w:iCs/>
+        </w:rPr>
+      </w:pPr>
+      <w:r>
+        <w:rPr>
+          <w:i/>
+          <w:iCs/>
+        </w:rPr>
+        <w:t xml:space="preserve">Se indicarán las tecnologías utilizadas: lenguajes de programación, librerías y </w:t>
+      </w:r>
+      <w:proofErr w:type="spellStart"/>
+      <w:r>
+        <w:rPr>
+          <w:i/>
+          <w:iCs/>
+        </w:rPr>
+        <w:t>frameworks</w:t>
+      </w:r>
+      <w:proofErr w:type="spellEnd"/>
+      <w:r>
+        <w:rPr>
+          <w:i/>
+          <w:iCs/>
+        </w:rPr>
+        <w:t>, servidores, bases de datos, etc. describiendo brevemente el motivo de la elección de cada una de ellas.</w:t>
       </w:r>
     </w:p>
     <w:p>
@@ -1703,161 +1883,7 @@
           <w:b/>
           <w:bCs/>
         </w:rPr>
-        <w:t>8.</w:t>
-      </w:r>
-      <w:proofErr w:type="gramStart"/>
-      <w:r>
-        <w:rPr>
-          <w:b/>
-          <w:bCs/>
-        </w:rPr>
-        <w:t>1.Interfaz</w:t>
-      </w:r>
-      <w:proofErr w:type="gramEnd"/>
-      <w:r>
-        <w:rPr>
-          <w:b/>
-          <w:bCs/>
-        </w:rPr>
-        <w:t xml:space="preserve"> de usuario</w:t>
-      </w:r>
-    </w:p>
-    <w:p>
-      <w:pPr>
-        <w:pStyle w:val="Punto"/>
-        <w:numPr>
-          <w:ilvl w:val="1"/>
-          <w:numId w:val="0"/>
-        </w:numPr>
-        <w:ind w:left="1560"/>
-        <w:rPr>
-          <w:i/>
-          <w:iCs/>
-        </w:rPr>
-      </w:pPr>
-      <w:r>
-        <w:rPr>
-          <w:i/>
-          <w:iCs/>
-        </w:rPr>
-        <w:t>Se incluirá una imagen de todas y cada una de las pantallas de la aplicación. Por cada una de ellas se realizará una pequeña descripción de qué función tiene.</w:t>
-      </w:r>
-    </w:p>
-    <w:p>
-      <w:pPr>
-        <w:pStyle w:val="Punto"/>
-        <w:numPr>
-          <w:ilvl w:val="1"/>
-          <w:numId w:val="0"/>
-        </w:numPr>
-        <w:tabs>
-          <w:tab w:val="num" w:pos="1560"/>
-        </w:tabs>
-        <w:ind w:left="993"/>
-        <w:rPr>
-          <w:b/>
-          <w:bCs/>
-        </w:rPr>
-      </w:pPr>
-      <w:r>
-        <w:rPr>
-          <w:b/>
-          <w:bCs/>
-        </w:rPr>
-        <w:t>8.</w:t>
-      </w:r>
-      <w:proofErr w:type="gramStart"/>
-      <w:r>
-        <w:rPr>
-          <w:b/>
-          <w:bCs/>
-        </w:rPr>
-        <w:t>2.Tecnologías</w:t>
-      </w:r>
-      <w:proofErr w:type="gramEnd"/>
-      <w:r>
-        <w:rPr>
-          <w:b/>
-          <w:bCs/>
-        </w:rPr>
-        <w:t xml:space="preserve"> utilizadas</w:t>
-      </w:r>
-    </w:p>
-    <w:p>
-      <w:pPr>
-        <w:pStyle w:val="Punto"/>
-        <w:numPr>
-          <w:ilvl w:val="1"/>
-          <w:numId w:val="0"/>
-        </w:numPr>
-        <w:ind w:left="1560"/>
-        <w:rPr>
-          <w:i/>
-          <w:iCs/>
-        </w:rPr>
-      </w:pPr>
-      <w:r>
-        <w:rPr>
-          <w:i/>
-          <w:iCs/>
-        </w:rPr>
-        <w:t xml:space="preserve">Se indicarán las tecnologías utilizadas: lenguajes de programación, librerías y </w:t>
-      </w:r>
-      <w:proofErr w:type="spellStart"/>
-      <w:r>
-        <w:rPr>
-          <w:i/>
-          <w:iCs/>
-        </w:rPr>
-        <w:t>frameworks</w:t>
-      </w:r>
-      <w:proofErr w:type="spellEnd"/>
-      <w:r>
-        <w:rPr>
-          <w:i/>
-          <w:iCs/>
-        </w:rPr>
-        <w:t>, servidores, bases de datos, etc. describiendo brevemente el motivo de la elección de cada una de ellas.</w:t>
-      </w:r>
-    </w:p>
-    <w:p>
-      <w:pPr>
-        <w:pStyle w:val="Punto"/>
-        <w:numPr>
-          <w:ilvl w:val="1"/>
-          <w:numId w:val="0"/>
-        </w:numPr>
-        <w:tabs>
-          <w:tab w:val="num" w:pos="1560"/>
-        </w:tabs>
-        <w:ind w:left="993"/>
-        <w:rPr>
-          <w:b/>
-          <w:bCs/>
-        </w:rPr>
-      </w:pPr>
-      <w:r>
-        <w:rPr>
-          <w:b/>
-          <w:bCs/>
-        </w:rPr>
-        <w:t>8.</w:t>
-      </w:r>
-      <w:proofErr w:type="gramStart"/>
-      <w:r>
-        <w:rPr>
-          <w:b/>
-          <w:bCs/>
-        </w:rPr>
-        <w:t>3.Herramientas</w:t>
-      </w:r>
-      <w:proofErr w:type="gramEnd"/>
-      <w:r>
-        <w:rPr>
-          <w:b/>
-          <w:bCs/>
-        </w:rPr>
-        <w:t xml:space="preserve"> utilizadas</w:t>
+        <w:t>8.3.Herramientas utilizadas</w:t>
       </w:r>
     </w:p>
     <w:p>
@@ -2166,23 +2192,7 @@
           <w:i/>
           <w:iCs/>
         </w:rPr>
-        <w:t xml:space="preserve">Se analizarán los </w:t>
-      </w:r>
-      <w:proofErr w:type="gramStart"/>
-      <w:r>
-        <w:rPr>
-          <w:i/>
-          <w:iCs/>
-        </w:rPr>
-        <w:t>ratios financieros</w:t>
-      </w:r>
-      <w:proofErr w:type="gramEnd"/>
-      <w:r>
-        <w:rPr>
-          <w:i/>
-          <w:iCs/>
-        </w:rPr>
-        <w:t xml:space="preserve"> principales: rentabilidad, liquidez y endeudamiento.</w:t>
+        <w:t>Se analizarán los ratios financieros principales: rentabilidad, liquidez y endeudamiento.</w:t>
       </w:r>
     </w:p>
     <w:p>
@@ -2265,15 +2275,7 @@
         <w:ind w:left="993"/>
       </w:pPr>
       <w:r>
-        <w:t>9.</w:t>
-      </w:r>
-      <w:proofErr w:type="gramStart"/>
-      <w:r>
-        <w:t>1.Trabajo</w:t>
-      </w:r>
-      <w:proofErr w:type="gramEnd"/>
-      <w:r>
-        <w:t xml:space="preserve"> realizado.</w:t>
+        <w:t>9.1.Trabajo realizado.</w:t>
       </w:r>
     </w:p>
     <w:p>
@@ -2286,13 +2288,8 @@
         <w:spacing w:before="0"/>
         <w:ind w:left="2126" w:hanging="567"/>
       </w:pPr>
-      <w:proofErr w:type="gramStart"/>
-      <w:r>
-        <w:t>Especificar</w:t>
-      </w:r>
-      <w:proofErr w:type="gramEnd"/>
-      <w:r>
-        <w:t xml:space="preserve"> que parte ha desarrollado cada componente del equipo </w:t>
+      <w:r>
+        <w:t xml:space="preserve">Especificar que parte ha desarrollado cada componente del equipo </w:t>
       </w:r>
     </w:p>
     <w:p>
@@ -2308,15 +2305,7 @@
         <w:ind w:left="993"/>
       </w:pPr>
       <w:r>
-        <w:t>9.</w:t>
-      </w:r>
-      <w:proofErr w:type="gramStart"/>
-      <w:r>
-        <w:t>2.Valoración</w:t>
-      </w:r>
-      <w:proofErr w:type="gramEnd"/>
-      <w:r>
-        <w:t xml:space="preserve"> Personal. </w:t>
+        <w:t xml:space="preserve">9.2.Valoración Personal. </w:t>
       </w:r>
     </w:p>
     <w:p>
@@ -2405,2060 +2394,6 @@
         <w:br w:type="page"/>
       </w:r>
     </w:p>
-    <w:p>
-      <w:pPr>
-        <w:rPr>
-          <w:b/>
-          <w:bCs/>
-          <w:sz w:val="32"/>
-          <w:szCs w:val="32"/>
-        </w:rPr>
-      </w:pPr>
-      <w:r>
-        <w:rPr>
-          <w:b/>
-          <w:bCs/>
-          <w:sz w:val="32"/>
-          <w:szCs w:val="32"/>
-        </w:rPr>
-        <w:lastRenderedPageBreak/>
-        <w:t>Contexto 2. Autónomo cuyo cliente le ha pedido un proyecto</w:t>
-      </w:r>
-    </w:p>
-    <w:p>
-      <w:pPr>
-        <w:pStyle w:val="Punto"/>
-        <w:numPr>
-          <w:ilvl w:val="0"/>
-          <w:numId w:val="1"/>
-        </w:numPr>
-        <w:rPr>
-          <w:b/>
-          <w:bCs/>
-          <w:szCs w:val="26"/>
-        </w:rPr>
-      </w:pPr>
-      <w:r>
-        <w:rPr>
-          <w:b/>
-          <w:bCs/>
-        </w:rPr>
-        <w:t>Descripción de la empresa y del emprendedor</w:t>
-      </w:r>
-    </w:p>
-    <w:p>
-      <w:pPr>
-        <w:pStyle w:val="Punto"/>
-        <w:numPr>
-          <w:ilvl w:val="1"/>
-          <w:numId w:val="0"/>
-        </w:numPr>
-        <w:rPr>
-          <w:b/>
-          <w:bCs/>
-        </w:rPr>
-      </w:pPr>
-      <w:r>
-        <w:rPr>
-          <w:b/>
-          <w:bCs/>
-        </w:rPr>
-        <w:t>1.1. CV del emprendedor</w:t>
-      </w:r>
-    </w:p>
-    <w:p>
-      <w:pPr>
-        <w:pStyle w:val="Punto"/>
-        <w:numPr>
-          <w:ilvl w:val="1"/>
-          <w:numId w:val="0"/>
-        </w:numPr>
-        <w:ind w:left="-567"/>
-        <w:rPr>
-          <w:i/>
-          <w:iCs/>
-        </w:rPr>
-      </w:pPr>
-      <w:r>
-        <w:rPr>
-          <w:i/>
-          <w:iCs/>
-        </w:rPr>
-        <w:t>Incluir una presentación del responsable de realizar el proyecto, así como un Currículum Vitae del mismo.</w:t>
-      </w:r>
-    </w:p>
-    <w:p>
-      <w:pPr>
-        <w:pStyle w:val="Punto"/>
-        <w:numPr>
-          <w:ilvl w:val="1"/>
-          <w:numId w:val="0"/>
-        </w:numPr>
-        <w:rPr>
-          <w:b/>
-          <w:bCs/>
-        </w:rPr>
-      </w:pPr>
-      <w:r>
-        <w:rPr>
-          <w:b/>
-          <w:bCs/>
-        </w:rPr>
-        <w:t>1.2. Datos de la empresa y forma jurídica seleccionada</w:t>
-      </w:r>
-    </w:p>
-    <w:p>
-      <w:pPr>
-        <w:pStyle w:val="Punto"/>
-        <w:numPr>
-          <w:ilvl w:val="1"/>
-          <w:numId w:val="0"/>
-        </w:numPr>
-        <w:ind w:left="-1134"/>
-        <w:rPr>
-          <w:i/>
-          <w:iCs/>
-        </w:rPr>
-      </w:pPr>
-      <w:r>
-        <w:rPr>
-          <w:i/>
-          <w:iCs/>
-        </w:rPr>
-        <w:t>Indicar los datos de la empresa (nombre o razón social, domicilio fiscal, datos de contacto...)</w:t>
-      </w:r>
-    </w:p>
-    <w:p>
-      <w:pPr>
-        <w:pStyle w:val="Punto"/>
-        <w:numPr>
-          <w:ilvl w:val="1"/>
-          <w:numId w:val="0"/>
-        </w:numPr>
-        <w:ind w:left="-1134"/>
-        <w:rPr>
-          <w:i/>
-          <w:iCs/>
-        </w:rPr>
-      </w:pPr>
-      <w:r>
-        <w:rPr>
-          <w:i/>
-          <w:iCs/>
-        </w:rPr>
-        <w:t xml:space="preserve">Elegir la forma jurídica más apropiada, indicando las razones de elección de </w:t>
-      </w:r>
-      <w:proofErr w:type="gramStart"/>
-      <w:r>
-        <w:rPr>
-          <w:i/>
-          <w:iCs/>
-        </w:rPr>
-        <w:t>la misma</w:t>
-      </w:r>
-      <w:proofErr w:type="gramEnd"/>
-      <w:r>
-        <w:rPr>
-          <w:i/>
-          <w:iCs/>
-        </w:rPr>
-        <w:t>.</w:t>
-      </w:r>
-    </w:p>
-    <w:p>
-      <w:pPr>
-        <w:pStyle w:val="Punto"/>
-        <w:numPr>
-          <w:ilvl w:val="1"/>
-          <w:numId w:val="0"/>
-        </w:numPr>
-        <w:rPr>
-          <w:b/>
-          <w:bCs/>
-        </w:rPr>
-      </w:pPr>
-      <w:r>
-        <w:rPr>
-          <w:b/>
-          <w:bCs/>
-        </w:rPr>
-        <w:t>1.3. Constitución de la empresa</w:t>
-      </w:r>
-    </w:p>
-    <w:p>
-      <w:pPr>
-        <w:pStyle w:val="Punto"/>
-        <w:numPr>
-          <w:ilvl w:val="1"/>
-          <w:numId w:val="0"/>
-        </w:numPr>
-        <w:ind w:left="-1134" w:firstLine="708"/>
-        <w:rPr>
-          <w:i/>
-          <w:iCs/>
-        </w:rPr>
-      </w:pPr>
-      <w:r>
-        <w:rPr>
-          <w:i/>
-          <w:iCs/>
-        </w:rPr>
-        <w:t>Indicar el procedimiento de constitución de la empresa (todos los pasos a seguir y modelos oficiales a utilizar)</w:t>
-      </w:r>
-    </w:p>
-    <w:p>
-      <w:pPr>
-        <w:pStyle w:val="Punto"/>
-        <w:numPr>
-          <w:ilvl w:val="1"/>
-          <w:numId w:val="0"/>
-        </w:numPr>
-        <w:ind w:left="3545"/>
-        <w:rPr>
-          <w:b/>
-          <w:bCs/>
-        </w:rPr>
-      </w:pPr>
-    </w:p>
-    <w:p>
-      <w:pPr>
-        <w:pStyle w:val="Punto"/>
-        <w:numPr>
-          <w:ilvl w:val="1"/>
-          <w:numId w:val="0"/>
-        </w:numPr>
-        <w:rPr>
-          <w:b/>
-          <w:bCs/>
-        </w:rPr>
-      </w:pPr>
-      <w:r>
-        <w:rPr>
-          <w:b/>
-          <w:bCs/>
-        </w:rPr>
-        <w:t>2.Descripción del proyecto contratado</w:t>
-      </w:r>
-    </w:p>
-    <w:p>
-      <w:pPr>
-        <w:pStyle w:val="Punto"/>
-        <w:numPr>
-          <w:ilvl w:val="1"/>
-          <w:numId w:val="0"/>
-        </w:numPr>
-        <w:ind w:left="993"/>
-        <w:rPr>
-          <w:b/>
-          <w:bCs/>
-        </w:rPr>
-      </w:pPr>
-      <w:r>
-        <w:rPr>
-          <w:b/>
-          <w:bCs/>
-        </w:rPr>
-        <w:t>2.</w:t>
-      </w:r>
-      <w:proofErr w:type="gramStart"/>
-      <w:r>
-        <w:rPr>
-          <w:b/>
-          <w:bCs/>
-        </w:rPr>
-        <w:t>1.Entrevista</w:t>
-      </w:r>
-      <w:proofErr w:type="gramEnd"/>
-      <w:r>
-        <w:rPr>
-          <w:b/>
-          <w:bCs/>
-        </w:rPr>
-        <w:t xml:space="preserve"> con el cliente</w:t>
-      </w:r>
-    </w:p>
-    <w:p>
-      <w:pPr>
-        <w:pStyle w:val="Punto"/>
-        <w:numPr>
-          <w:ilvl w:val="1"/>
-          <w:numId w:val="0"/>
-        </w:numPr>
-        <w:ind w:hanging="567"/>
-        <w:rPr>
-          <w:i/>
-          <w:iCs/>
-        </w:rPr>
-      </w:pPr>
-      <w:r>
-        <w:rPr>
-          <w:i/>
-          <w:iCs/>
-        </w:rPr>
-        <w:t>Se deberá realizar una entrevista con el cliente o promotor de la idea donde se recabe información relacionada con la necesidad, requisitos y especificaciones relacionadas con el producto.</w:t>
-      </w:r>
-    </w:p>
-    <w:p>
-      <w:pPr>
-        <w:pStyle w:val="Punto"/>
-        <w:numPr>
-          <w:ilvl w:val="1"/>
-          <w:numId w:val="0"/>
-        </w:numPr>
-        <w:ind w:left="993"/>
-        <w:rPr>
-          <w:b/>
-          <w:bCs/>
-        </w:rPr>
-      </w:pPr>
-      <w:r>
-        <w:rPr>
-          <w:b/>
-          <w:bCs/>
-        </w:rPr>
-        <w:t>2.2. Definición de la propuesta</w:t>
-      </w:r>
-    </w:p>
-    <w:p>
-      <w:pPr>
-        <w:pStyle w:val="Punto"/>
-        <w:numPr>
-          <w:ilvl w:val="1"/>
-          <w:numId w:val="0"/>
-        </w:numPr>
-        <w:ind w:left="-567" w:hanging="567"/>
-        <w:rPr>
-          <w:i/>
-          <w:iCs/>
-        </w:rPr>
-      </w:pPr>
-      <w:r>
-        <w:rPr>
-          <w:i/>
-          <w:iCs/>
-        </w:rPr>
-        <w:t xml:space="preserve">Teniendo en cuenta los requisitos solicitados por el cliente en la entrevista, </w:t>
-      </w:r>
-      <w:r>
-        <w:rPr>
-          <w:i/>
-          <w:iCs/>
-        </w:rPr>
-        <w:t>identifica las diferentes alternativas que se pueden adoptar, escogiendo y desarrollando los principales puntos de una de ellas.</w:t>
-      </w:r>
-    </w:p>
-    <w:p>
-      <w:pPr>
-        <w:pStyle w:val="Punto"/>
-        <w:numPr>
-          <w:ilvl w:val="1"/>
-          <w:numId w:val="0"/>
-        </w:numPr>
-        <w:rPr>
-          <w:b/>
-          <w:bCs/>
-        </w:rPr>
-      </w:pPr>
-    </w:p>
-    <w:p>
-      <w:pPr>
-        <w:pStyle w:val="Punto"/>
-        <w:numPr>
-          <w:ilvl w:val="1"/>
-          <w:numId w:val="0"/>
-        </w:numPr>
-        <w:ind w:left="993"/>
-        <w:rPr>
-          <w:b/>
-          <w:bCs/>
-        </w:rPr>
-      </w:pPr>
-      <w:r>
-        <w:rPr>
-          <w:b/>
-          <w:bCs/>
-        </w:rPr>
-        <w:t>2.</w:t>
-      </w:r>
-      <w:proofErr w:type="gramStart"/>
-      <w:r>
-        <w:rPr>
-          <w:b/>
-          <w:bCs/>
-        </w:rPr>
-        <w:t>3.Análisis</w:t>
-      </w:r>
-      <w:proofErr w:type="gramEnd"/>
-      <w:r>
-        <w:rPr>
-          <w:b/>
-          <w:bCs/>
-        </w:rPr>
-        <w:t xml:space="preserve"> DAFO</w:t>
-      </w:r>
-    </w:p>
-    <w:p>
-      <w:pPr>
-        <w:pStyle w:val="Punto"/>
-        <w:numPr>
-          <w:ilvl w:val="1"/>
-          <w:numId w:val="0"/>
-        </w:numPr>
-        <w:ind w:left="1560"/>
-        <w:rPr>
-          <w:i/>
-          <w:iCs/>
-        </w:rPr>
-      </w:pPr>
-      <w:r>
-        <w:rPr>
-          <w:i/>
-          <w:iCs/>
-        </w:rPr>
-        <w:lastRenderedPageBreak/>
-        <w:t xml:space="preserve">Debilidades, amenazas, fortalezas y oportunidades de tu proyecto, expresadas como una matriz cuadrada de 2x2. </w:t>
-      </w:r>
-    </w:p>
-    <w:p>
-      <w:pPr>
-        <w:pStyle w:val="Punto"/>
-        <w:numPr>
-          <w:ilvl w:val="1"/>
-          <w:numId w:val="0"/>
-        </w:numPr>
-        <w:rPr>
-          <w:i/>
-          <w:iCs/>
-        </w:rPr>
-      </w:pPr>
-      <w:r>
-        <w:rPr>
-          <w:b/>
-          <w:bCs/>
-        </w:rPr>
-        <w:t xml:space="preserve">3.Gestión del proyecto </w:t>
-      </w:r>
-    </w:p>
-    <w:p>
-      <w:pPr>
-        <w:pStyle w:val="Punto"/>
-        <w:numPr>
-          <w:ilvl w:val="1"/>
-          <w:numId w:val="0"/>
-        </w:numPr>
-        <w:ind w:left="567" w:hanging="567"/>
-        <w:rPr>
-          <w:i/>
-          <w:iCs/>
-        </w:rPr>
-      </w:pPr>
-      <w:r>
-        <w:rPr>
-          <w:i/>
-          <w:iCs/>
-        </w:rPr>
-        <w:t>Definición de las tareas a realizar para el desarrollo del proyecto, realizando su temporalización y la carga horaria estimada y estimación de recursos para cada una, realizando un Gráfico de Gantt donde se represente toda la información.</w:t>
-      </w:r>
-    </w:p>
-    <w:p>
-      <w:pPr>
-        <w:pStyle w:val="Punto"/>
-        <w:numPr>
-          <w:ilvl w:val="1"/>
-          <w:numId w:val="0"/>
-        </w:numPr>
-        <w:ind w:left="3545" w:hanging="567"/>
-        <w:rPr>
-          <w:b/>
-          <w:bCs/>
-        </w:rPr>
-      </w:pPr>
-    </w:p>
-    <w:p>
-      <w:pPr>
-        <w:pStyle w:val="Punto"/>
-        <w:numPr>
-          <w:ilvl w:val="1"/>
-          <w:numId w:val="0"/>
-        </w:numPr>
-        <w:rPr>
-          <w:i/>
-          <w:iCs/>
-        </w:rPr>
-      </w:pPr>
-      <w:r>
-        <w:rPr>
-          <w:b/>
-          <w:bCs/>
-        </w:rPr>
-        <w:t>4.Marketing digital</w:t>
-      </w:r>
-    </w:p>
-    <w:p>
-      <w:pPr>
-        <w:pStyle w:val="Punto"/>
-        <w:numPr>
-          <w:ilvl w:val="1"/>
-          <w:numId w:val="0"/>
-        </w:numPr>
-      </w:pPr>
-      <w:r>
-        <w:t>Desarrollo de las estrategias concretas de marketing digital (</w:t>
-      </w:r>
-      <w:proofErr w:type="spellStart"/>
-      <w:r>
-        <w:t>inbound</w:t>
-      </w:r>
-      <w:proofErr w:type="spellEnd"/>
-      <w:r>
-        <w:t xml:space="preserve"> marketing y </w:t>
-      </w:r>
-      <w:proofErr w:type="spellStart"/>
-      <w:r>
-        <w:t>outbound</w:t>
-      </w:r>
-      <w:proofErr w:type="spellEnd"/>
-      <w:r>
-        <w:t xml:space="preserve"> marketing) y de posicionamiento SEO, que posteriormente deberán estar presentes en el desarrollo del producto.</w:t>
-      </w:r>
-    </w:p>
-    <w:p>
-      <w:pPr>
-        <w:ind w:left="550" w:hanging="360"/>
-        <w:rPr>
-          <w:b/>
-          <w:bCs/>
-        </w:rPr>
-      </w:pPr>
-      <w:r>
-        <w:rPr>
-          <w:b/>
-          <w:bCs/>
-        </w:rPr>
-        <w:t xml:space="preserve">5. Especificación de requisitos </w:t>
-      </w:r>
-    </w:p>
-    <w:p>
-      <w:pPr>
-        <w:pStyle w:val="Punto"/>
-        <w:numPr>
-          <w:ilvl w:val="1"/>
-          <w:numId w:val="0"/>
-        </w:numPr>
-        <w:ind w:left="993"/>
-        <w:rPr>
-          <w:b/>
-          <w:bCs/>
-        </w:rPr>
-      </w:pPr>
-      <w:r>
-        <w:rPr>
-          <w:b/>
-          <w:bCs/>
-        </w:rPr>
-        <w:t>5.</w:t>
-      </w:r>
-      <w:proofErr w:type="gramStart"/>
-      <w:r>
-        <w:rPr>
-          <w:b/>
-          <w:bCs/>
-        </w:rPr>
-        <w:t>1.Requisitos</w:t>
-      </w:r>
-      <w:proofErr w:type="gramEnd"/>
-      <w:r>
-        <w:rPr>
-          <w:b/>
-          <w:bCs/>
-        </w:rPr>
-        <w:t xml:space="preserve"> funcionales</w:t>
-      </w:r>
-    </w:p>
-    <w:p>
-      <w:pPr>
-        <w:pStyle w:val="Punto"/>
-        <w:numPr>
-          <w:ilvl w:val="1"/>
-          <w:numId w:val="0"/>
-        </w:numPr>
-        <w:ind w:left="1560"/>
-        <w:rPr>
-          <w:i/>
-          <w:iCs/>
-        </w:rPr>
-      </w:pPr>
-      <w:r>
-        <w:rPr>
-          <w:i/>
-          <w:iCs/>
-        </w:rPr>
-        <w:t xml:space="preserve">Qué requisitos debe tener </w:t>
-      </w:r>
-      <w:r>
-        <w:rPr>
-          <w:b/>
-          <w:bCs/>
-          <w:i/>
-          <w:iCs/>
-        </w:rPr>
-        <w:t>cada una de las partes</w:t>
-      </w:r>
-      <w:r>
-        <w:rPr>
-          <w:i/>
-          <w:iCs/>
-        </w:rPr>
-        <w:t xml:space="preserve"> de tu aplicación. En la siguiente URL se pueden ver algunos ejemplos: http://www.pmoinformatica.com/2017/02/requerimientos-funcionales-ejemplos.html</w:t>
-      </w:r>
-    </w:p>
-    <w:p>
-      <w:pPr>
-        <w:pStyle w:val="Punto"/>
-        <w:numPr>
-          <w:ilvl w:val="1"/>
-          <w:numId w:val="0"/>
-        </w:numPr>
-        <w:ind w:left="1560"/>
-        <w:rPr>
-          <w:i/>
-          <w:iCs/>
-        </w:rPr>
-      </w:pPr>
-      <w:r>
-        <w:rPr>
-          <w:i/>
-          <w:iCs/>
-        </w:rPr>
-        <w:t xml:space="preserve">Se indican en una tabla de dos columnas. En la primera se indica RF1, RF2, etc. y en la segunda la descripción. Por ejemplo, para la pantalla de </w:t>
-      </w:r>
-      <w:proofErr w:type="spellStart"/>
-      <w:r>
-        <w:rPr>
-          <w:i/>
-          <w:iCs/>
-        </w:rPr>
-        <w:t>Login</w:t>
-      </w:r>
-      <w:proofErr w:type="spellEnd"/>
-      <w:r>
-        <w:rPr>
-          <w:i/>
-          <w:iCs/>
-        </w:rPr>
-        <w:t>:</w:t>
-      </w:r>
-    </w:p>
-    <w:tbl>
-      <w:tblPr>
-        <w:tblStyle w:val="Tablaconcuadrcula"/>
-        <w:tblW w:w="0" w:type="auto"/>
-        <w:tblInd w:w="1560" w:type="dxa"/>
-        <w:tblLook w:val="04A0" w:firstRow="1" w:lastRow="0" w:firstColumn="1" w:lastColumn="0" w:noHBand="0" w:noVBand="1"/>
-      </w:tblPr>
-      <w:tblGrid>
-        <w:gridCol w:w="1495"/>
-        <w:gridCol w:w="5665"/>
-      </w:tblGrid>
-      <w:tr>
-        <w:tc>
-          <w:tcPr>
-            <w:tcW w:w="1495" w:type="dxa"/>
-          </w:tcPr>
-          <w:p>
-            <w:pPr>
-              <w:pStyle w:val="Punto"/>
-              <w:numPr>
-                <w:ilvl w:val="1"/>
-                <w:numId w:val="0"/>
-              </w:numPr>
-              <w:rPr>
-                <w:i/>
-                <w:iCs/>
-              </w:rPr>
-            </w:pPr>
-            <w:r>
-              <w:rPr>
-                <w:i/>
-                <w:iCs/>
-              </w:rPr>
-              <w:t>Requisito</w:t>
-            </w:r>
-          </w:p>
-        </w:tc>
-        <w:tc>
-          <w:tcPr>
-            <w:tcW w:w="5665" w:type="dxa"/>
-          </w:tcPr>
-          <w:p>
-            <w:pPr>
-              <w:pStyle w:val="Punto"/>
-              <w:numPr>
-                <w:ilvl w:val="1"/>
-                <w:numId w:val="0"/>
-              </w:numPr>
-              <w:rPr>
-                <w:i/>
-                <w:iCs/>
-              </w:rPr>
-            </w:pPr>
-            <w:r>
-              <w:rPr>
-                <w:i/>
-                <w:iCs/>
-              </w:rPr>
-              <w:t>Descripción</w:t>
-            </w:r>
-          </w:p>
-        </w:tc>
-      </w:tr>
-      <w:tr>
-        <w:tc>
-          <w:tcPr>
-            <w:tcW w:w="1495" w:type="dxa"/>
-          </w:tcPr>
-          <w:p>
-            <w:pPr>
-              <w:pStyle w:val="Punto"/>
-              <w:numPr>
-                <w:ilvl w:val="1"/>
-                <w:numId w:val="0"/>
-              </w:numPr>
-              <w:rPr>
-                <w:i/>
-                <w:iCs/>
-              </w:rPr>
-            </w:pPr>
-            <w:r>
-              <w:rPr>
-                <w:i/>
-                <w:iCs/>
-              </w:rPr>
-              <w:t>RF1</w:t>
-            </w:r>
-          </w:p>
-        </w:tc>
-        <w:tc>
-          <w:tcPr>
-            <w:tcW w:w="5665" w:type="dxa"/>
-          </w:tcPr>
-          <w:p>
-            <w:pPr>
-              <w:pStyle w:val="Punto"/>
-              <w:numPr>
-                <w:ilvl w:val="1"/>
-                <w:numId w:val="0"/>
-              </w:numPr>
-              <w:rPr>
-                <w:i/>
-                <w:iCs/>
-              </w:rPr>
-            </w:pPr>
-            <w:r>
-              <w:rPr>
-                <w:i/>
-                <w:iCs/>
-              </w:rPr>
-              <w:t>El sistema solicitará usuario y contraseña hasta tres veces antes de bloquear la cuenta.</w:t>
-            </w:r>
-          </w:p>
-        </w:tc>
-      </w:tr>
-      <w:tr>
-        <w:tc>
-          <w:tcPr>
-            <w:tcW w:w="1495" w:type="dxa"/>
-          </w:tcPr>
-          <w:p>
-            <w:pPr>
-              <w:pStyle w:val="Punto"/>
-              <w:numPr>
-                <w:ilvl w:val="1"/>
-                <w:numId w:val="0"/>
-              </w:numPr>
-              <w:rPr>
-                <w:i/>
-                <w:iCs/>
-              </w:rPr>
-            </w:pPr>
-            <w:r>
-              <w:rPr>
-                <w:i/>
-                <w:iCs/>
-              </w:rPr>
-              <w:t>RF2</w:t>
-            </w:r>
-          </w:p>
-        </w:tc>
-        <w:tc>
-          <w:tcPr>
-            <w:tcW w:w="5665" w:type="dxa"/>
-          </w:tcPr>
-          <w:p>
-            <w:pPr>
-              <w:pStyle w:val="Punto"/>
-              <w:numPr>
-                <w:ilvl w:val="1"/>
-                <w:numId w:val="0"/>
-              </w:numPr>
-              <w:rPr>
-                <w:i/>
-                <w:iCs/>
-              </w:rPr>
-            </w:pPr>
-            <w:r>
-              <w:rPr>
-                <w:i/>
-                <w:iCs/>
-              </w:rPr>
-              <w:t xml:space="preserve">En la pantalla se mostrará el nombre del usuario una vez </w:t>
-            </w:r>
-            <w:proofErr w:type="spellStart"/>
-            <w:r>
-              <w:rPr>
-                <w:i/>
-                <w:iCs/>
-              </w:rPr>
-              <w:t>logueado</w:t>
-            </w:r>
-            <w:proofErr w:type="spellEnd"/>
-            <w:r>
-              <w:rPr>
-                <w:i/>
-                <w:iCs/>
-              </w:rPr>
-              <w:t>.</w:t>
-            </w:r>
-          </w:p>
-        </w:tc>
-      </w:tr>
-    </w:tbl>
-    <w:p/>
-    <w:p>
-      <w:pPr>
-        <w:pStyle w:val="Punto"/>
-        <w:numPr>
-          <w:ilvl w:val="1"/>
-          <w:numId w:val="0"/>
-        </w:numPr>
-        <w:ind w:left="993"/>
-        <w:rPr>
-          <w:b/>
-          <w:bCs/>
-        </w:rPr>
-      </w:pPr>
-      <w:r>
-        <w:rPr>
-          <w:b/>
-          <w:bCs/>
-        </w:rPr>
-        <w:t>5.</w:t>
-      </w:r>
-      <w:proofErr w:type="gramStart"/>
-      <w:r>
-        <w:rPr>
-          <w:b/>
-          <w:bCs/>
-        </w:rPr>
-        <w:t>2.Requisitos</w:t>
-      </w:r>
-      <w:proofErr w:type="gramEnd"/>
-      <w:r>
-        <w:rPr>
-          <w:b/>
-          <w:bCs/>
-        </w:rPr>
-        <w:t xml:space="preserve"> de interfaz de usuario</w:t>
-      </w:r>
-    </w:p>
-    <w:p>
-      <w:pPr>
-        <w:pStyle w:val="Punto"/>
-        <w:numPr>
-          <w:ilvl w:val="1"/>
-          <w:numId w:val="0"/>
-        </w:numPr>
-        <w:ind w:left="1560"/>
-        <w:rPr>
-          <w:i/>
-          <w:iCs/>
-        </w:rPr>
-      </w:pPr>
-      <w:r>
-        <w:rPr>
-          <w:i/>
-          <w:iCs/>
-        </w:rPr>
-        <w:lastRenderedPageBreak/>
-        <w:t xml:space="preserve">Tendrá el mismo formato que el punto anterior, pero se indicarán aspectos relacionados con la interfaz </w:t>
-      </w:r>
-      <w:r>
-        <w:rPr>
-          <w:b/>
-          <w:bCs/>
-          <w:i/>
-          <w:iCs/>
-        </w:rPr>
-        <w:t>para cada una de las partes de la aplicación</w:t>
-      </w:r>
-      <w:r>
-        <w:rPr>
-          <w:i/>
-          <w:iCs/>
-        </w:rPr>
-        <w:t>, como pueden ser la tipografía, los colores, el formato de imágenes de la aplicación (tamaños, resolución…), etc.</w:t>
-      </w:r>
-    </w:p>
-    <w:p>
-      <w:pPr>
-        <w:pStyle w:val="Punto"/>
-        <w:numPr>
-          <w:ilvl w:val="1"/>
-          <w:numId w:val="0"/>
-        </w:numPr>
-        <w:ind w:left="1560"/>
-        <w:rPr>
-          <w:i/>
-          <w:iCs/>
-        </w:rPr>
-      </w:pPr>
-      <w:r>
-        <w:rPr>
-          <w:i/>
-          <w:iCs/>
-        </w:rPr>
-        <w:t>Explicación de los métodos utilizados para conseguir la usabilidad y accesibilidad de la aplicación.</w:t>
-      </w:r>
-    </w:p>
-    <w:p>
-      <w:pPr>
-        <w:pStyle w:val="Punto"/>
-        <w:numPr>
-          <w:ilvl w:val="1"/>
-          <w:numId w:val="0"/>
-        </w:numPr>
-        <w:ind w:left="993"/>
-        <w:rPr>
-          <w:b/>
-          <w:bCs/>
-        </w:rPr>
-      </w:pPr>
-      <w:r>
-        <w:rPr>
-          <w:b/>
-          <w:bCs/>
-        </w:rPr>
-        <w:t>5.</w:t>
-      </w:r>
-      <w:proofErr w:type="gramStart"/>
-      <w:r>
-        <w:rPr>
-          <w:b/>
-          <w:bCs/>
-        </w:rPr>
-        <w:t>3.Requisitos</w:t>
-      </w:r>
-      <w:proofErr w:type="gramEnd"/>
-      <w:r>
-        <w:rPr>
-          <w:b/>
-          <w:bCs/>
-        </w:rPr>
-        <w:t xml:space="preserve"> de sistema</w:t>
-      </w:r>
-    </w:p>
-    <w:p>
-      <w:pPr>
-        <w:pStyle w:val="Punto"/>
-        <w:numPr>
-          <w:ilvl w:val="1"/>
-          <w:numId w:val="0"/>
-        </w:numPr>
-        <w:ind w:left="1560"/>
-        <w:rPr>
-          <w:i/>
-          <w:iCs/>
-        </w:rPr>
-      </w:pPr>
-      <w:r>
-        <w:rPr>
-          <w:i/>
-          <w:iCs/>
-        </w:rPr>
-        <w:t>Tendrá el mismo formato que el punto anterior, pero se indicarán aspectos relacionados con el sistema que soportará la aplicación: en caso de aplicaciones web, tipo de servidor, sistema gestor de bases de datos, navegadores soportados, etc.; en caso de aplicaciones móviles, sistema operativo móvil, API mínima, etc.</w:t>
-      </w:r>
-    </w:p>
-    <w:p>
-      <w:pPr>
-        <w:pStyle w:val="Punto"/>
-        <w:numPr>
-          <w:ilvl w:val="1"/>
-          <w:numId w:val="0"/>
-        </w:numPr>
-        <w:ind w:left="993"/>
-        <w:rPr>
-          <w:b/>
-          <w:bCs/>
-        </w:rPr>
-      </w:pPr>
-      <w:r>
-        <w:rPr>
-          <w:b/>
-          <w:bCs/>
-        </w:rPr>
-        <w:t>5.</w:t>
-      </w:r>
-      <w:proofErr w:type="gramStart"/>
-      <w:r>
-        <w:rPr>
-          <w:b/>
-          <w:bCs/>
-        </w:rPr>
-        <w:t>4.Requisitos</w:t>
-      </w:r>
-      <w:proofErr w:type="gramEnd"/>
-      <w:r>
-        <w:rPr>
-          <w:b/>
-          <w:bCs/>
-        </w:rPr>
-        <w:t xml:space="preserve"> de seguridad</w:t>
-      </w:r>
-    </w:p>
-    <w:p>
-      <w:pPr>
-        <w:pStyle w:val="Punto"/>
-        <w:numPr>
-          <w:ilvl w:val="1"/>
-          <w:numId w:val="0"/>
-        </w:numPr>
-        <w:ind w:left="1560"/>
-        <w:rPr>
-          <w:i/>
-          <w:iCs/>
-        </w:rPr>
-      </w:pPr>
-      <w:r>
-        <w:rPr>
-          <w:i/>
-          <w:iCs/>
-        </w:rPr>
-        <w:t>Tendrá el mismo formato que en el punto anterior, pero se indicarán aspectos relacionados con la seguridad, como codificación de las contraseñas, sistemas de seguridad tenidos en cuenta en formularios, etc.</w:t>
-      </w:r>
-    </w:p>
-    <w:p>
-      <w:pPr>
-        <w:ind w:left="550" w:hanging="360"/>
-        <w:rPr>
-          <w:b/>
-          <w:bCs/>
-        </w:rPr>
-      </w:pPr>
-      <w:r>
-        <w:rPr>
-          <w:b/>
-          <w:bCs/>
-        </w:rPr>
-        <w:t>6. Análisis.</w:t>
-      </w:r>
-    </w:p>
-    <w:p>
-      <w:pPr>
-        <w:pStyle w:val="Punto"/>
-        <w:numPr>
-          <w:ilvl w:val="1"/>
-          <w:numId w:val="0"/>
-        </w:numPr>
-        <w:ind w:left="993"/>
-        <w:rPr>
-          <w:b/>
-          <w:bCs/>
-        </w:rPr>
-      </w:pPr>
-      <w:r>
-        <w:rPr>
-          <w:b/>
-          <w:bCs/>
-        </w:rPr>
-        <w:t>6.</w:t>
-      </w:r>
-      <w:proofErr w:type="gramStart"/>
-      <w:r>
-        <w:rPr>
-          <w:b/>
-          <w:bCs/>
-        </w:rPr>
-        <w:t>1.Diagrama</w:t>
-      </w:r>
-      <w:proofErr w:type="gramEnd"/>
-      <w:r>
-        <w:rPr>
-          <w:b/>
-          <w:bCs/>
-        </w:rPr>
-        <w:t xml:space="preserve"> de Casos de Uso. </w:t>
-      </w:r>
-    </w:p>
-    <w:p>
-      <w:pPr>
-        <w:pStyle w:val="Punto"/>
-        <w:numPr>
-          <w:ilvl w:val="1"/>
-          <w:numId w:val="0"/>
-        </w:numPr>
-        <w:ind w:left="1560"/>
-        <w:rPr>
-          <w:i/>
-          <w:iCs/>
-        </w:rPr>
-      </w:pPr>
-      <w:r>
-        <w:rPr>
-          <w:i/>
-          <w:iCs/>
-        </w:rPr>
-        <w:t xml:space="preserve">Diagrama UML de casos de uso, con actores implicados y todos los casos de uso de la aplicación. </w:t>
-      </w:r>
-    </w:p>
-    <w:p>
-      <w:pPr>
-        <w:pStyle w:val="Punto"/>
-        <w:numPr>
-          <w:ilvl w:val="1"/>
-          <w:numId w:val="0"/>
-        </w:numPr>
-        <w:ind w:left="993"/>
-        <w:rPr>
-          <w:b/>
-          <w:bCs/>
-        </w:rPr>
-      </w:pPr>
-      <w:r>
-        <w:rPr>
-          <w:b/>
-          <w:bCs/>
-        </w:rPr>
-        <w:t>6.</w:t>
-      </w:r>
-      <w:proofErr w:type="gramStart"/>
-      <w:r>
-        <w:rPr>
-          <w:b/>
-          <w:bCs/>
-        </w:rPr>
-        <w:t>2.Modelo</w:t>
-      </w:r>
-      <w:proofErr w:type="gramEnd"/>
-      <w:r>
-        <w:rPr>
-          <w:b/>
-          <w:bCs/>
-        </w:rPr>
-        <w:t xml:space="preserve"> Conceptual de Datos (modelo Entidad-Relación)</w:t>
-      </w:r>
-    </w:p>
-    <w:p>
-      <w:pPr>
-        <w:pStyle w:val="Punto"/>
-        <w:numPr>
-          <w:ilvl w:val="1"/>
-          <w:numId w:val="0"/>
-        </w:numPr>
-        <w:ind w:left="1560"/>
-        <w:rPr>
-          <w:i/>
-          <w:iCs/>
-        </w:rPr>
-      </w:pPr>
-      <w:r>
-        <w:rPr>
-          <w:i/>
-          <w:iCs/>
-        </w:rPr>
-        <w:t>Modelo entidad relación, compuesto por entidades, atributos y relaciones, indicando cardinalidades.</w:t>
-      </w:r>
-    </w:p>
-    <w:p>
-      <w:pPr>
-        <w:ind w:left="550" w:hanging="360"/>
-        <w:rPr>
-          <w:b/>
-          <w:bCs/>
-        </w:rPr>
-      </w:pPr>
-      <w:r>
-        <w:rPr>
-          <w:b/>
-          <w:bCs/>
-        </w:rPr>
-        <w:t xml:space="preserve">7.Diseño. </w:t>
-      </w:r>
-    </w:p>
-    <w:p>
-      <w:pPr>
-        <w:pStyle w:val="Punto"/>
-        <w:numPr>
-          <w:ilvl w:val="1"/>
-          <w:numId w:val="0"/>
-        </w:numPr>
-        <w:ind w:left="708" w:firstLine="285"/>
-      </w:pPr>
-      <w:r>
-        <w:rPr>
-          <w:rFonts w:eastAsia="Arial" w:cs="Arial"/>
-          <w:b/>
-          <w:bCs/>
-          <w:szCs w:val="26"/>
-        </w:rPr>
-        <w:t>7.</w:t>
-      </w:r>
-      <w:proofErr w:type="gramStart"/>
-      <w:r>
-        <w:rPr>
-          <w:rFonts w:eastAsia="Arial" w:cs="Arial"/>
-          <w:b/>
-          <w:bCs/>
-          <w:szCs w:val="26"/>
-        </w:rPr>
-        <w:t>1.Diseño</w:t>
-      </w:r>
-      <w:proofErr w:type="gramEnd"/>
-      <w:r>
-        <w:rPr>
-          <w:rFonts w:eastAsia="Arial" w:cs="Arial"/>
-          <w:b/>
-          <w:bCs/>
-          <w:szCs w:val="26"/>
-        </w:rPr>
-        <w:t xml:space="preserve"> de la Funcionalidad</w:t>
-      </w:r>
-    </w:p>
-    <w:p>
-      <w:pPr>
-        <w:pStyle w:val="Punto"/>
-        <w:numPr>
-          <w:ilvl w:val="1"/>
-          <w:numId w:val="0"/>
-        </w:numPr>
-        <w:ind w:left="993"/>
-        <w:rPr>
-          <w:i/>
-          <w:iCs/>
-        </w:rPr>
-      </w:pPr>
-      <w:r>
-        <w:rPr>
-          <w:i/>
-          <w:iCs/>
-        </w:rPr>
-        <w:t xml:space="preserve">En el caso de que el proyecto se vaya a implementar con un lenguaje orientado a objetos se incluirá el Diagrama de Clases en el cual se representarán las clases implicadas en la </w:t>
-      </w:r>
-      <w:r>
-        <w:rPr>
-          <w:i/>
-          <w:iCs/>
-        </w:rPr>
-        <w:lastRenderedPageBreak/>
-        <w:t>aplicación, indicando nombre, atributos, métodos y relaciones entre clases.</w:t>
-      </w:r>
-    </w:p>
-    <w:p>
-      <w:pPr>
-        <w:pStyle w:val="Punto"/>
-        <w:numPr>
-          <w:ilvl w:val="1"/>
-          <w:numId w:val="0"/>
-        </w:numPr>
-        <w:ind w:left="993"/>
-        <w:rPr>
-          <w:i/>
-          <w:iCs/>
-        </w:rPr>
-      </w:pPr>
-      <w:r>
-        <w:rPr>
-          <w:i/>
-          <w:iCs/>
-        </w:rPr>
-        <w:t>En el caso de que el proyecto se vaya a implementar con un lenguaje estructurado se incluirá un Diagrama de Componentes en el cual se representarán todos los programas, procedimientos y funciones, así como las relaciones entre los mismos.</w:t>
-      </w:r>
-    </w:p>
-    <w:p>
-      <w:pPr>
-        <w:pStyle w:val="Punto"/>
-        <w:numPr>
-          <w:ilvl w:val="1"/>
-          <w:numId w:val="0"/>
-        </w:numPr>
-        <w:ind w:left="708" w:firstLine="285"/>
-        <w:rPr>
-          <w:rFonts w:eastAsia="Arial" w:cs="Arial"/>
-          <w:b/>
-          <w:bCs/>
-          <w:szCs w:val="26"/>
-        </w:rPr>
-      </w:pPr>
-      <w:r>
-        <w:rPr>
-          <w:rFonts w:eastAsia="Arial" w:cs="Arial"/>
-          <w:b/>
-          <w:bCs/>
-          <w:szCs w:val="26"/>
-        </w:rPr>
-        <w:t>7.</w:t>
-      </w:r>
-      <w:proofErr w:type="gramStart"/>
-      <w:r>
-        <w:rPr>
-          <w:rFonts w:eastAsia="Arial" w:cs="Arial"/>
-          <w:b/>
-          <w:bCs/>
-          <w:szCs w:val="26"/>
-        </w:rPr>
-        <w:t>2.Modelo</w:t>
-      </w:r>
-      <w:proofErr w:type="gramEnd"/>
-      <w:r>
-        <w:rPr>
-          <w:rFonts w:eastAsia="Arial" w:cs="Arial"/>
-          <w:b/>
-          <w:bCs/>
-          <w:szCs w:val="26"/>
-        </w:rPr>
-        <w:t xml:space="preserve"> Lógico de Datos </w:t>
-      </w:r>
-    </w:p>
-    <w:p>
-      <w:pPr>
-        <w:pStyle w:val="Punto"/>
-        <w:numPr>
-          <w:ilvl w:val="1"/>
-          <w:numId w:val="0"/>
-        </w:numPr>
-        <w:ind w:left="993"/>
-        <w:rPr>
-          <w:i/>
-          <w:iCs/>
-        </w:rPr>
-      </w:pPr>
-      <w:r>
-        <w:rPr>
-          <w:i/>
-          <w:iCs/>
-        </w:rPr>
-        <w:t xml:space="preserve">En el caso de que se utilice como mecanismo de persistencia una base de datos relacional se incluirá el Modelo Relacional, donde se indicarán cada una de las tablas necesarias en la aplicación con sus </w:t>
-      </w:r>
-      <w:proofErr w:type="gramStart"/>
-      <w:r>
-        <w:rPr>
-          <w:i/>
-          <w:iCs/>
-        </w:rPr>
-        <w:t>restricciones</w:t>
-      </w:r>
-      <w:proofErr w:type="gramEnd"/>
-      <w:r>
-        <w:rPr>
-          <w:i/>
-          <w:iCs/>
-        </w:rPr>
-        <w:t xml:space="preserve"> así como las relaciones entre las mismas.</w:t>
-      </w:r>
-    </w:p>
-    <w:p>
-      <w:pPr>
-        <w:pStyle w:val="Punto"/>
-        <w:numPr>
-          <w:ilvl w:val="1"/>
-          <w:numId w:val="0"/>
-        </w:numPr>
-        <w:ind w:left="993"/>
-        <w:rPr>
-          <w:i/>
-          <w:iCs/>
-        </w:rPr>
-      </w:pPr>
-      <w:r>
-        <w:rPr>
-          <w:i/>
-          <w:iCs/>
-        </w:rPr>
-        <w:t>En el caso de que se utilice como mecanismo de persistencia ficheros XML o una base de datos XML, se incluirá el XSD de todos y cada uno de los ficheros XML que maneje la aplicación.</w:t>
-      </w:r>
-    </w:p>
-    <w:p>
-      <w:pPr>
-        <w:pStyle w:val="Punto"/>
-        <w:numPr>
-          <w:ilvl w:val="1"/>
-          <w:numId w:val="0"/>
-        </w:numPr>
-        <w:ind w:left="993"/>
-        <w:rPr>
-          <w:i/>
-          <w:iCs/>
-        </w:rPr>
-      </w:pPr>
-      <w:r>
-        <w:rPr>
-          <w:i/>
-          <w:iCs/>
-        </w:rPr>
-        <w:t xml:space="preserve">En el caso de que se utilice un mecanismo de persistencia diferente de los anteriores, se incluirá algún tipo de diagrama en donde se representen todos los datos que maneje la aplicación, con las relaciones entre los mismos y sus restricciones. </w:t>
-      </w:r>
-    </w:p>
-    <w:p>
-      <w:pPr>
-        <w:ind w:left="550" w:hanging="360"/>
-        <w:rPr>
-          <w:b/>
-          <w:bCs/>
-        </w:rPr>
-      </w:pPr>
-      <w:r>
-        <w:rPr>
-          <w:b/>
-          <w:bCs/>
-        </w:rPr>
-        <w:t xml:space="preserve">8.Implementación. </w:t>
-      </w:r>
-    </w:p>
-    <w:p>
-      <w:pPr>
-        <w:pStyle w:val="Punto"/>
-        <w:numPr>
-          <w:ilvl w:val="1"/>
-          <w:numId w:val="0"/>
-        </w:numPr>
-        <w:ind w:left="993"/>
-        <w:rPr>
-          <w:b/>
-          <w:bCs/>
-        </w:rPr>
-      </w:pPr>
-      <w:r>
-        <w:rPr>
-          <w:b/>
-          <w:bCs/>
-        </w:rPr>
-        <w:t>8.</w:t>
-      </w:r>
-      <w:proofErr w:type="gramStart"/>
-      <w:r>
-        <w:rPr>
-          <w:b/>
-          <w:bCs/>
-        </w:rPr>
-        <w:t>1.Interfaz</w:t>
-      </w:r>
-      <w:proofErr w:type="gramEnd"/>
-      <w:r>
-        <w:rPr>
-          <w:b/>
-          <w:bCs/>
-        </w:rPr>
-        <w:t xml:space="preserve"> de usuario</w:t>
-      </w:r>
-    </w:p>
-    <w:p>
-      <w:pPr>
-        <w:pStyle w:val="Punto"/>
-        <w:numPr>
-          <w:ilvl w:val="1"/>
-          <w:numId w:val="0"/>
-        </w:numPr>
-        <w:ind w:left="1560"/>
-        <w:rPr>
-          <w:i/>
-          <w:iCs/>
-        </w:rPr>
-      </w:pPr>
-      <w:r>
-        <w:rPr>
-          <w:i/>
-          <w:iCs/>
-        </w:rPr>
-        <w:t>Se incluirá una imagen de todas y cada una de las pantallas de la aplicación. Por cada una de ellas se realizará una pequeña descripción de qué función tiene.</w:t>
-      </w:r>
-    </w:p>
-    <w:p>
-      <w:pPr>
-        <w:pStyle w:val="Punto"/>
-        <w:numPr>
-          <w:ilvl w:val="1"/>
-          <w:numId w:val="0"/>
-        </w:numPr>
-        <w:ind w:left="993"/>
-        <w:rPr>
-          <w:b/>
-          <w:bCs/>
-        </w:rPr>
-      </w:pPr>
-      <w:r>
-        <w:rPr>
-          <w:b/>
-          <w:bCs/>
-        </w:rPr>
-        <w:t>8.</w:t>
-      </w:r>
-      <w:proofErr w:type="gramStart"/>
-      <w:r>
-        <w:rPr>
-          <w:b/>
-          <w:bCs/>
-        </w:rPr>
-        <w:t>2.Tecnologías</w:t>
-      </w:r>
-      <w:proofErr w:type="gramEnd"/>
-      <w:r>
-        <w:rPr>
-          <w:b/>
-          <w:bCs/>
-        </w:rPr>
-        <w:t xml:space="preserve"> utilizadas</w:t>
-      </w:r>
-    </w:p>
-    <w:p>
-      <w:pPr>
-        <w:pStyle w:val="Punto"/>
-        <w:numPr>
-          <w:ilvl w:val="1"/>
-          <w:numId w:val="0"/>
-        </w:numPr>
-        <w:ind w:left="1560"/>
-        <w:rPr>
-          <w:i/>
-          <w:iCs/>
-        </w:rPr>
-      </w:pPr>
-      <w:r>
-        <w:rPr>
-          <w:i/>
-          <w:iCs/>
-        </w:rPr>
-        <w:t xml:space="preserve">Se indicarán las tecnologías utilizadas: lenguajes de programación, librerías y </w:t>
-      </w:r>
-      <w:proofErr w:type="spellStart"/>
-      <w:r>
-        <w:rPr>
-          <w:i/>
-          <w:iCs/>
-        </w:rPr>
-        <w:t>frameworks</w:t>
-      </w:r>
-      <w:proofErr w:type="spellEnd"/>
-      <w:r>
-        <w:rPr>
-          <w:i/>
-          <w:iCs/>
-        </w:rPr>
-        <w:t>, servidores, bases de datos, etc. describiendo brevemente el motivo de la elección de cada una de ellas.</w:t>
-      </w:r>
-    </w:p>
-    <w:p>
-      <w:pPr>
-        <w:pStyle w:val="Punto"/>
-        <w:numPr>
-          <w:ilvl w:val="1"/>
-          <w:numId w:val="0"/>
-        </w:numPr>
-        <w:ind w:left="993"/>
-        <w:rPr>
-          <w:b/>
-          <w:bCs/>
-        </w:rPr>
-      </w:pPr>
-      <w:r>
-        <w:rPr>
-          <w:b/>
-          <w:bCs/>
-        </w:rPr>
-        <w:t>8.</w:t>
-      </w:r>
-      <w:proofErr w:type="gramStart"/>
-      <w:r>
-        <w:rPr>
-          <w:b/>
-          <w:bCs/>
-        </w:rPr>
-        <w:t>3.Herramientas</w:t>
-      </w:r>
-      <w:proofErr w:type="gramEnd"/>
-      <w:r>
-        <w:rPr>
-          <w:b/>
-          <w:bCs/>
-        </w:rPr>
-        <w:t xml:space="preserve"> utilizadas</w:t>
-      </w:r>
-    </w:p>
-    <w:p>
-      <w:pPr>
-        <w:pStyle w:val="Punto"/>
-        <w:numPr>
-          <w:ilvl w:val="1"/>
-          <w:numId w:val="0"/>
-        </w:numPr>
-        <w:ind w:left="1560"/>
-        <w:rPr>
-          <w:i/>
-          <w:iCs/>
-        </w:rPr>
-      </w:pPr>
-      <w:r>
-        <w:rPr>
-          <w:i/>
-          <w:iCs/>
-        </w:rPr>
-        <w:t xml:space="preserve">Se indicarán las herramientas utilizadas: entornos de desarrollo, editores de código, herramientas interactivas de </w:t>
-      </w:r>
-      <w:r>
-        <w:rPr>
-          <w:i/>
-          <w:iCs/>
-        </w:rPr>
-        <w:lastRenderedPageBreak/>
-        <w:t>manejo de datos, herramientas de trabajo en equipo, si las hubiese: repositorios en la nube, sistemas de control de versiones, sistemas de mensajería instantánea, etc.</w:t>
-      </w:r>
-    </w:p>
-    <w:p>
-      <w:pPr>
-        <w:pStyle w:val="Punto"/>
-      </w:pPr>
-    </w:p>
-    <w:p>
-      <w:pPr>
-        <w:pStyle w:val="Punto"/>
-        <w:numPr>
-          <w:ilvl w:val="1"/>
-          <w:numId w:val="0"/>
-        </w:numPr>
-        <w:ind w:left="-567"/>
-        <w:rPr>
-          <w:b/>
-          <w:bCs/>
-        </w:rPr>
-      </w:pPr>
-      <w:r>
-        <w:rPr>
-          <w:b/>
-          <w:bCs/>
-        </w:rPr>
-        <w:t>9.Análisis de costes, gestión comercial y fiscal:</w:t>
-      </w:r>
-    </w:p>
-    <w:p>
-      <w:pPr>
-        <w:pStyle w:val="Punto"/>
-        <w:numPr>
-          <w:ilvl w:val="1"/>
-          <w:numId w:val="0"/>
-        </w:numPr>
-        <w:rPr>
-          <w:b/>
-          <w:bCs/>
-        </w:rPr>
-      </w:pPr>
-      <w:r>
-        <w:rPr>
-          <w:b/>
-          <w:bCs/>
-        </w:rPr>
-        <w:t>9.1. Inversiones para la creación de la empresa</w:t>
-      </w:r>
-    </w:p>
-    <w:p>
-      <w:pPr>
-        <w:pStyle w:val="Punto"/>
-        <w:numPr>
-          <w:ilvl w:val="1"/>
-          <w:numId w:val="0"/>
-        </w:numPr>
-        <w:ind w:left="993"/>
-        <w:rPr>
-          <w:i/>
-          <w:iCs/>
-        </w:rPr>
-      </w:pPr>
-      <w:r>
-        <w:rPr>
-          <w:i/>
-          <w:iCs/>
-        </w:rPr>
-        <w:t>Analiza las inversiones necesarias para la creación de tu empresa, así como la amortización anual.</w:t>
-      </w:r>
-    </w:p>
-    <w:p>
-      <w:pPr>
-        <w:pStyle w:val="Punto"/>
-        <w:numPr>
-          <w:ilvl w:val="1"/>
-          <w:numId w:val="0"/>
-        </w:numPr>
-        <w:rPr>
-          <w:b/>
-          <w:bCs/>
-        </w:rPr>
-      </w:pPr>
-      <w:r>
-        <w:rPr>
-          <w:b/>
-          <w:bCs/>
-        </w:rPr>
-        <w:t>9.1. Análisis de costes:</w:t>
-      </w:r>
-    </w:p>
-    <w:p>
-      <w:pPr>
-        <w:pStyle w:val="Punto"/>
-        <w:numPr>
-          <w:ilvl w:val="1"/>
-          <w:numId w:val="0"/>
-        </w:numPr>
-        <w:ind w:left="-141"/>
-        <w:rPr>
-          <w:i/>
-          <w:iCs/>
-        </w:rPr>
-      </w:pPr>
-      <w:r>
-        <w:rPr>
-          <w:i/>
-          <w:iCs/>
-        </w:rPr>
-        <w:t>Analiza todos los costes fijos y variables del proyecto, el coste total, y calcula el coste/hora de trabajo.</w:t>
-      </w:r>
-    </w:p>
-    <w:p>
-      <w:pPr>
-        <w:pStyle w:val="Punto"/>
-        <w:numPr>
-          <w:ilvl w:val="1"/>
-          <w:numId w:val="0"/>
-        </w:numPr>
-        <w:ind w:left="426"/>
-        <w:rPr>
-          <w:i/>
-          <w:iCs/>
-        </w:rPr>
-      </w:pPr>
-      <w:r>
-        <w:rPr>
-          <w:i/>
-          <w:iCs/>
-        </w:rPr>
-        <w:t>Con ello, calcula el precio técnico del proyecto, teniendo en cuenta el coste/hora y el número de horas invertidas en el proyecto.</w:t>
-      </w:r>
-    </w:p>
-    <w:p>
-      <w:pPr>
-        <w:pStyle w:val="Punto"/>
-        <w:numPr>
-          <w:ilvl w:val="1"/>
-          <w:numId w:val="0"/>
-        </w:numPr>
-        <w:ind w:left="426"/>
-        <w:rPr>
-          <w:i/>
-          <w:iCs/>
-        </w:rPr>
-      </w:pPr>
-      <w:r>
-        <w:rPr>
-          <w:i/>
-          <w:iCs/>
-        </w:rPr>
-        <w:t>Por último, calcula el coste final del proyecto, incluyendo el margen de beneficio que estimes oportuno.</w:t>
-      </w:r>
-    </w:p>
-    <w:p>
-      <w:pPr>
-        <w:pStyle w:val="Punto"/>
-        <w:numPr>
-          <w:ilvl w:val="1"/>
-          <w:numId w:val="0"/>
-        </w:numPr>
-        <w:rPr>
-          <w:b/>
-          <w:bCs/>
-        </w:rPr>
-      </w:pPr>
-      <w:r>
-        <w:rPr>
-          <w:b/>
-          <w:bCs/>
-        </w:rPr>
-        <w:t>9.2. Gestión comercial:</w:t>
-      </w:r>
-    </w:p>
-    <w:p>
-      <w:pPr>
-        <w:pStyle w:val="Punto"/>
-        <w:numPr>
-          <w:ilvl w:val="1"/>
-          <w:numId w:val="0"/>
-        </w:numPr>
-        <w:ind w:left="-708"/>
-        <w:rPr>
-          <w:i/>
-          <w:iCs/>
-        </w:rPr>
-      </w:pPr>
-      <w:r>
-        <w:rPr>
-          <w:i/>
-          <w:iCs/>
-        </w:rPr>
-        <w:t>Confecciona una factura formal, teniendo en cuenta los datos de tu empresa (definidos en el apartado 1), el precio final del proyecto, y el I.V.A. oportuno.</w:t>
-      </w:r>
-    </w:p>
-    <w:p>
-      <w:pPr>
-        <w:pStyle w:val="Punto"/>
-        <w:numPr>
-          <w:ilvl w:val="1"/>
-          <w:numId w:val="0"/>
-        </w:numPr>
-        <w:rPr>
-          <w:b/>
-          <w:bCs/>
-        </w:rPr>
-      </w:pPr>
-      <w:r>
-        <w:rPr>
-          <w:b/>
-          <w:bCs/>
-        </w:rPr>
-        <w:t>9.3. Gestión fiscal:</w:t>
-      </w:r>
-    </w:p>
-    <w:p>
-      <w:pPr>
-        <w:pStyle w:val="Punto"/>
-        <w:numPr>
-          <w:ilvl w:val="1"/>
-          <w:numId w:val="0"/>
-        </w:numPr>
-        <w:ind w:left="-1275" w:firstLine="708"/>
-        <w:rPr>
-          <w:i/>
-          <w:iCs/>
-        </w:rPr>
-      </w:pPr>
-      <w:r>
-        <w:rPr>
-          <w:i/>
-          <w:iCs/>
-        </w:rPr>
-        <w:t>Identifica los impuestos que vas a tener que pagar por haber realizado esta operación (cuota de autónomos</w:t>
-      </w:r>
-      <w:r>
-        <w:rPr>
-          <w:i/>
-          <w:iCs/>
-        </w:rPr>
-        <w:t xml:space="preserve"> con su cálculo correspondiente; impuesto</w:t>
-      </w:r>
-      <w:r>
-        <w:rPr>
-          <w:i/>
-          <w:iCs/>
-        </w:rPr>
-        <w:t xml:space="preserve"> por los posibles beneficios que obtengas</w:t>
-      </w:r>
-      <w:r>
-        <w:rPr>
-          <w:i/>
-          <w:iCs/>
-        </w:rPr>
-        <w:t>;</w:t>
-      </w:r>
-      <w:r>
-        <w:rPr>
-          <w:i/>
-          <w:iCs/>
-        </w:rPr>
-        <w:t xml:space="preserve"> </w:t>
-      </w:r>
-      <w:r>
-        <w:rPr>
-          <w:i/>
-          <w:iCs/>
-        </w:rPr>
-        <w:t>y el impuesto</w:t>
-      </w:r>
-      <w:r>
-        <w:rPr>
-          <w:i/>
-          <w:iCs/>
-        </w:rPr>
-        <w:t xml:space="preserve"> por el valor añadido), y establece el calendario fiscal en el que tendrás que abonarlos. </w:t>
-      </w:r>
-    </w:p>
-    <w:p>
-      <w:pPr>
-        <w:rPr>
-          <w:b/>
-          <w:bCs/>
-        </w:rPr>
-      </w:pPr>
-      <w:r>
-        <w:rPr>
-          <w:b/>
-          <w:bCs/>
-        </w:rPr>
-        <w:t xml:space="preserve">10.Conclusiones. </w:t>
-      </w:r>
-    </w:p>
-    <w:p>
-      <w:pPr>
-        <w:pStyle w:val="Punto"/>
-        <w:numPr>
-          <w:ilvl w:val="1"/>
-          <w:numId w:val="0"/>
-        </w:numPr>
-        <w:ind w:left="993"/>
-      </w:pPr>
-      <w:r>
-        <w:t>9.</w:t>
-      </w:r>
-      <w:proofErr w:type="gramStart"/>
-      <w:r>
-        <w:t>1.Trabajo</w:t>
-      </w:r>
-      <w:proofErr w:type="gramEnd"/>
-      <w:r>
-        <w:t xml:space="preserve"> realizado.</w:t>
-      </w:r>
-    </w:p>
-    <w:p>
-      <w:pPr>
-        <w:pStyle w:val="Punto"/>
-        <w:numPr>
-          <w:ilvl w:val="1"/>
-          <w:numId w:val="0"/>
-        </w:numPr>
-        <w:spacing w:before="0"/>
-        <w:ind w:left="2126" w:hanging="567"/>
-      </w:pPr>
-      <w:proofErr w:type="gramStart"/>
-      <w:r>
-        <w:t>Especificar</w:t>
-      </w:r>
-      <w:proofErr w:type="gramEnd"/>
-      <w:r>
-        <w:t xml:space="preserve"> que parte ha desarrollado cada componente del</w:t>
-      </w:r>
-    </w:p>
-    <w:p>
-      <w:pPr>
-        <w:pStyle w:val="Punto"/>
-        <w:numPr>
-          <w:ilvl w:val="1"/>
-          <w:numId w:val="0"/>
-        </w:numPr>
-        <w:spacing w:before="0"/>
-        <w:ind w:left="2126" w:hanging="567"/>
-      </w:pPr>
-      <w:r>
-        <w:t xml:space="preserve"> equipo </w:t>
-      </w:r>
-    </w:p>
-    <w:p>
-      <w:pPr>
-        <w:pStyle w:val="Punto"/>
-        <w:numPr>
-          <w:ilvl w:val="1"/>
-          <w:numId w:val="0"/>
-        </w:numPr>
-        <w:ind w:left="993"/>
-      </w:pPr>
-      <w:r>
-        <w:t>9.</w:t>
-      </w:r>
-      <w:proofErr w:type="gramStart"/>
-      <w:r>
-        <w:t>2.Valoración</w:t>
-      </w:r>
-      <w:proofErr w:type="gramEnd"/>
-      <w:r>
-        <w:t xml:space="preserve"> Personal. </w:t>
-      </w:r>
-    </w:p>
-    <w:p>
-      <w:pPr>
-        <w:rPr>
-          <w:b/>
-          <w:bCs/>
-        </w:rPr>
-      </w:pPr>
-      <w:r>
-        <w:rPr>
-          <w:b/>
-          <w:bCs/>
-        </w:rPr>
-        <w:lastRenderedPageBreak/>
-        <w:t xml:space="preserve">11.Bibliografía. </w:t>
-      </w:r>
-    </w:p>
-    <w:p>
-      <w:pPr>
-        <w:rPr>
-          <w:b/>
-          <w:bCs/>
-        </w:rPr>
-      </w:pPr>
-      <w:r>
-        <w:rPr>
-          <w:b/>
-          <w:bCs/>
-        </w:rPr>
-        <w:t>12.Anexos</w:t>
-      </w:r>
-    </w:p>
-    <w:p>
-      <w:pPr>
-        <w:ind w:left="360"/>
-      </w:pPr>
-      <w:r>
-        <w:t>Anexo A: Descripción y configuración del entorno de desarrollo</w:t>
-      </w:r>
-    </w:p>
-    <w:p>
-      <w:pPr>
-        <w:ind w:left="708" w:hanging="348"/>
-      </w:pPr>
-      <w:r>
-        <w:t xml:space="preserve">A1. Configuración del entorno de desarrollo. </w:t>
-      </w:r>
-    </w:p>
-    <w:p>
-      <w:pPr>
-        <w:ind w:left="360"/>
-      </w:pPr>
-      <w:r>
-        <w:t>Anexo B: Descripción y configuración del entorno de producción</w:t>
-      </w:r>
-    </w:p>
-    <w:p>
-      <w:pPr>
-        <w:spacing w:before="200"/>
-        <w:ind w:left="360"/>
-      </w:pPr>
-      <w:r>
-        <w:t>B1. Configuración del entorno de producción.</w:t>
-      </w:r>
-    </w:p>
-    <w:p>
-      <w:pPr>
-        <w:spacing w:before="200"/>
-        <w:ind w:left="360"/>
-      </w:pPr>
-      <w:r>
-        <w:t>B2. Descripción del procedimiento de Despliegue.</w:t>
-      </w:r>
-    </w:p>
-    <w:p/>
     <w:sectPr>
       <w:pgSz w:w="11906" w:h="16838"/>
       <w:pgMar w:top="1417" w:right="1701" w:bottom="1417" w:left="1701" w:header="708" w:footer="708" w:gutter="0"/>
@@ -6851,25 +4786,16 @@
 </file>
 
 <file path=customXml/item1.xml><?xml version="1.0" encoding="utf-8"?>
-<b:Sources xmlns:b="http://schemas.openxmlformats.org/officeDocument/2006/bibliography" xmlns="http://schemas.openxmlformats.org/officeDocument/2006/bibliography" SelectedStyle="/APASixthEditionOfficeOnline.xsl" StyleName="APA"/>
-</file>
-
-<file path=customXml/item2.xml><?xml version="1.0" encoding="utf-8"?>
 <p:properties xmlns:p="http://schemas.microsoft.com/office/2006/metadata/properties" xmlns:xsi="http://www.w3.org/2001/XMLSchema-instance" xmlns:pc="http://schemas.microsoft.com/office/infopath/2007/PartnerControls">
   <documentManagement/>
 </p:properties>
 </file>
 
-<file path=customXml/item3.xml><?xml version="1.0" encoding="utf-8"?>
-<?mso-contentType ?>
-<FormTemplates xmlns="http://schemas.microsoft.com/sharepoint/v3/contenttype/forms">
-  <Display>DocumentLibraryForm</Display>
-  <Edit>DocumentLibraryForm</Edit>
-  <New>DocumentLibraryForm</New>
-</FormTemplates>
+<file path=customXml/item2.xml><?xml version="1.0" encoding="utf-8"?>
+<b:Sources xmlns:b="http://schemas.openxmlformats.org/officeDocument/2006/bibliography" xmlns="http://schemas.openxmlformats.org/officeDocument/2006/bibliography" SelectedStyle="/APASixthEditionOfficeOnline.xsl" StyleName="APA"/>
 </file>
 
-<file path=customXml/item4.xml><?xml version="1.0" encoding="utf-8"?>
+<file path=customXml/item3.xml><?xml version="1.0" encoding="utf-8"?>
 <ct:contentTypeSchema xmlns:ct="http://schemas.microsoft.com/office/2006/metadata/contentType" xmlns:ma="http://schemas.microsoft.com/office/2006/metadata/properties/metaAttributes" ct:_="" ma:_="" ma:contentTypeName="Documento" ma:contentTypeID="0x010100DA5E9B834DBD33469F43DF8FF6E6E2EA" ma:contentTypeVersion="6" ma:contentTypeDescription="Crear nuevo documento." ma:contentTypeScope="" ma:versionID="29315b2d6b21c1c0af7f9d5063676ab3">
   <xsd:schema xmlns:xsd="http://www.w3.org/2001/XMLSchema" xmlns:xs="http://www.w3.org/2001/XMLSchema" xmlns:p="http://schemas.microsoft.com/office/2006/metadata/properties" xmlns:ns2="85bd8c36-580f-46e7-985c-72b382a6ec18" targetNamespace="http://schemas.microsoft.com/office/2006/metadata/properties" ma:root="true" ma:fieldsID="21a1357346991e5961ac21b83b4a9e17" ns2:_="">
     <xsd:import namespace="85bd8c36-580f-46e7-985c-72b382a6ec18"/>
@@ -7027,15 +4953,16 @@
 </ct:contentTypeSchema>
 </file>
 
-<file path=customXml/itemProps1.xml><?xml version="1.0" encoding="utf-8"?>
-<ds:datastoreItem xmlns:ds="http://schemas.openxmlformats.org/officeDocument/2006/customXml" ds:itemID="{03DA8B64-5453-4DEC-98DC-58201665FECE}">
-  <ds:schemaRefs>
-    <ds:schemaRef ds:uri="http://schemas.openxmlformats.org/officeDocument/2006/bibliography"/>
-  </ds:schemaRefs>
-</ds:datastoreItem>
+<file path=customXml/item4.xml><?xml version="1.0" encoding="utf-8"?>
+<?mso-contentType ?>
+<FormTemplates xmlns="http://schemas.microsoft.com/sharepoint/v3/contenttype/forms">
+  <Display>DocumentLibraryForm</Display>
+  <Edit>DocumentLibraryForm</Edit>
+  <New>DocumentLibraryForm</New>
+</FormTemplates>
 </file>
 
-<file path=customXml/itemProps2.xml><?xml version="1.0" encoding="utf-8"?>
+<file path=customXml/itemProps1.xml><?xml version="1.0" encoding="utf-8"?>
 <ds:datastoreItem xmlns:ds="http://schemas.openxmlformats.org/officeDocument/2006/customXml" ds:itemID="{54310CE0-4F9B-4ACF-9B4A-F30075296EAA}">
   <ds:schemaRefs>
     <ds:schemaRef ds:uri="http://schemas.microsoft.com/office/2006/metadata/properties"/>
@@ -7044,15 +4971,15 @@
 </ds:datastoreItem>
 </file>
 
-<file path=customXml/itemProps3.xml><?xml version="1.0" encoding="utf-8"?>
-<ds:datastoreItem xmlns:ds="http://schemas.openxmlformats.org/officeDocument/2006/customXml" ds:itemID="{C6B056BB-D937-4353-99CD-DD7B37CA29F0}">
+<file path=customXml/itemProps2.xml><?xml version="1.0" encoding="utf-8"?>
+<ds:datastoreItem xmlns:ds="http://schemas.openxmlformats.org/officeDocument/2006/customXml" ds:itemID="{03DA8B64-5453-4DEC-98DC-58201665FECE}">
   <ds:schemaRefs>
-    <ds:schemaRef ds:uri="http://schemas.microsoft.com/sharepoint/v3/contenttype/forms"/>
+    <ds:schemaRef ds:uri="http://schemas.openxmlformats.org/officeDocument/2006/bibliography"/>
   </ds:schemaRefs>
 </ds:datastoreItem>
 </file>
 
-<file path=customXml/itemProps4.xml><?xml version="1.0" encoding="utf-8"?>
+<file path=customXml/itemProps3.xml><?xml version="1.0" encoding="utf-8"?>
 <ds:datastoreItem xmlns:ds="http://schemas.openxmlformats.org/officeDocument/2006/customXml" ds:itemID="{9490C6C6-9391-4FB4-976F-A25B72F39F71}">
   <ds:schemaRefs>
     <ds:schemaRef ds:uri="http://schemas.microsoft.com/office/2006/metadata/contentType"/>
@@ -7068,4 +4995,12 @@
     <ds:schemaRef ds:uri="http://schemas.microsoft.com/internal/obd"/>
   </ds:schemaRefs>
 </ds:datastoreItem>
+</file>
+
+<file path=customXml/itemProps4.xml><?xml version="1.0" encoding="utf-8"?>
+<ds:datastoreItem xmlns:ds="http://schemas.openxmlformats.org/officeDocument/2006/customXml" ds:itemID="{C6B056BB-D937-4353-99CD-DD7B37CA29F0}">
+  <ds:schemaRefs>
+    <ds:schemaRef ds:uri="http://schemas.microsoft.com/sharepoint/v3/contenttype/forms"/>
+  </ds:schemaRefs>
+</ds:datastoreItem>
 </file>
</xml_diff>